<commit_message>
Finished last part of midterm
</commit_message>
<xml_diff>
--- a/Sample Midterm 1.docx
+++ b/Sample Midterm 1.docx
@@ -1784,21 +1784,7 @@
                 <w:rFonts w:ascii="Times" w:hAnsi="Times"/>
                 <w:color w:val="0000FF"/>
               </w:rPr>
-              <w:t xml:space="preserve"> j = </w:t>
-            </w:r>
-            <w:r>
-              <w:rPr>
-                <w:rFonts w:ascii="Times" w:hAnsi="Times"/>
-                <w:color w:val="0000FF"/>
-              </w:rPr>
-              <w:t>5</w:t>
-            </w:r>
-            <w:r>
-              <w:rPr>
-                <w:rFonts w:ascii="Times" w:hAnsi="Times"/>
-                <w:color w:val="0000FF"/>
-              </w:rPr>
-              <w:t>; j &lt; 8; j++) {</w:t>
+              <w:t xml:space="preserve"> j = 5; j &lt; 8; j++) {</w:t>
             </w:r>
           </w:p>
           <w:p>
@@ -1860,21 +1846,7 @@
                 <w:rFonts w:ascii="Times" w:hAnsi="Times"/>
                 <w:color w:val="0000FF"/>
               </w:rPr>
-              <w:t xml:space="preserve">  </w:t>
-            </w:r>
-            <w:r>
-              <w:rPr>
-                <w:rFonts w:ascii="Times" w:hAnsi="Times"/>
-                <w:color w:val="0000FF"/>
-              </w:rPr>
-              <w:t xml:space="preserve">    </w:t>
-            </w:r>
-            <w:r>
-              <w:rPr>
-                <w:rFonts w:ascii="Times" w:hAnsi="Times"/>
-                <w:color w:val="0000FF"/>
-              </w:rPr>
-              <w:t>total ++;</w:t>
+              <w:t xml:space="preserve">      total ++;</w:t>
             </w:r>
           </w:p>
           <w:p>
@@ -2367,28 +2339,7 @@
                 <w:rFonts w:ascii="Times" w:hAnsi="Times"/>
                 <w:color w:val="0000FF"/>
               </w:rPr>
-              <w:t>(“</w:t>
-            </w:r>
-            <w:r>
-              <w:rPr>
-                <w:rFonts w:ascii="Times" w:hAnsi="Times"/>
-                <w:color w:val="0000FF"/>
-              </w:rPr>
-              <w:t>dance</w:t>
-            </w:r>
-            <w:r>
-              <w:rPr>
-                <w:rFonts w:ascii="Times" w:hAnsi="Times"/>
-                <w:color w:val="0000FF"/>
-              </w:rPr>
-              <w:t>”</w:t>
-            </w:r>
-            <w:r>
-              <w:rPr>
-                <w:rFonts w:ascii="Times" w:hAnsi="Times"/>
-                <w:color w:val="0000FF"/>
-              </w:rPr>
-              <w:t>);</w:t>
+              <w:t>(“dance”);</w:t>
             </w:r>
           </w:p>
           <w:p>
@@ -4039,17 +3990,7 @@
           <w:sz w:val="24"/>
           <w:szCs w:val="24"/>
         </w:rPr>
-        <w:t>s</w:t>
-      </w:r>
-      <w:r>
-        <w:rPr>
-          <w:rFonts w:ascii="Times" w:eastAsiaTheme="majorEastAsia" w:hAnsi="Times" w:cstheme="majorBidi"/>
-          <w:bCs/>
-          <w:color w:val="0000FF"/>
-          <w:sz w:val="24"/>
-          <w:szCs w:val="24"/>
-        </w:rPr>
-        <w:t>Seconds</w:t>
+        <w:t>sSeconds</w:t>
       </w:r>
       <w:proofErr w:type="spellEnd"/>
       <w:r>
@@ -4094,27 +4035,7 @@
           <w:sz w:val="24"/>
           <w:szCs w:val="24"/>
         </w:rPr>
-        <w:t>iColon</w:t>
-      </w:r>
-      <w:r>
-        <w:rPr>
-          <w:rFonts w:ascii="Times" w:eastAsiaTheme="majorEastAsia" w:hAnsi="Times" w:cstheme="majorBidi"/>
-          <w:bCs/>
-          <w:color w:val="0000FF"/>
-          <w:sz w:val="24"/>
-          <w:szCs w:val="24"/>
-        </w:rPr>
-        <w:t>+1</w:t>
-      </w:r>
-      <w:r>
-        <w:rPr>
-          <w:rFonts w:ascii="Times" w:eastAsiaTheme="majorEastAsia" w:hAnsi="Times" w:cstheme="majorBidi"/>
-          <w:bCs/>
-          <w:color w:val="0000FF"/>
-          <w:sz w:val="24"/>
-          <w:szCs w:val="24"/>
-        </w:rPr>
-        <w:t>);</w:t>
+        <w:t>iColon+1);</w:t>
       </w:r>
     </w:p>
     <w:p>
@@ -4135,7 +4056,6 @@
           <w:color w:val="0000FF"/>
           <w:sz w:val="24"/>
           <w:szCs w:val="24"/>
-          <w:lang w:val="fr-CA"/>
         </w:rPr>
         <w:t xml:space="preserve">  </w:t>
       </w:r>
@@ -7815,17 +7735,7 @@
           <w:sz w:val="24"/>
           <w:szCs w:val="24"/>
         </w:rPr>
-        <w:t>list</w:t>
-      </w:r>
-      <w:r>
-        <w:rPr>
-          <w:rFonts w:ascii="Times" w:eastAsiaTheme="majorEastAsia" w:hAnsi="Times" w:cstheme="majorBidi"/>
-          <w:bCs/>
-          <w:color w:val="0000FF"/>
-          <w:sz w:val="24"/>
-          <w:szCs w:val="24"/>
-        </w:rPr>
-        <w:t>B</w:t>
+        <w:t>listB</w:t>
       </w:r>
       <w:proofErr w:type="spellEnd"/>
       <w:r>
@@ -7968,7 +7878,39 @@
           <w:sz w:val="24"/>
           <w:szCs w:val="24"/>
         </w:rPr>
-        <w:t xml:space="preserve"> &lt; 10; </w:t>
+        <w:t xml:space="preserve"> &lt; </w:t>
+      </w:r>
+      <w:proofErr w:type="spellStart"/>
+      <w:r>
+        <w:rPr>
+          <w:rFonts w:ascii="Times" w:eastAsiaTheme="majorEastAsia" w:hAnsi="Times" w:cstheme="majorBidi"/>
+          <w:bCs/>
+          <w:color w:val="0000FF"/>
+          <w:sz w:val="24"/>
+          <w:szCs w:val="24"/>
+        </w:rPr>
+        <w:t>listA</w:t>
+      </w:r>
+      <w:r>
+        <w:rPr>
+          <w:rFonts w:ascii="Times" w:eastAsiaTheme="majorEastAsia" w:hAnsi="Times" w:cstheme="majorBidi"/>
+          <w:bCs/>
+          <w:color w:val="0000FF"/>
+          <w:sz w:val="24"/>
+          <w:szCs w:val="24"/>
+        </w:rPr>
+        <w:t>.length</w:t>
+      </w:r>
+      <w:proofErr w:type="spellEnd"/>
+      <w:r>
+        <w:rPr>
+          <w:rFonts w:ascii="Times" w:eastAsiaTheme="majorEastAsia" w:hAnsi="Times" w:cstheme="majorBidi"/>
+          <w:bCs/>
+          <w:color w:val="0000FF"/>
+          <w:sz w:val="24"/>
+          <w:szCs w:val="24"/>
+        </w:rPr>
+        <w:t xml:space="preserve">; </w:t>
       </w:r>
       <w:proofErr w:type="spellStart"/>
       <w:r>
@@ -8117,27 +8059,378 @@
           <w:sz w:val="24"/>
           <w:szCs w:val="24"/>
         </w:rPr>
+        <w:t xml:space="preserve"> b = random(-10</w:t>
+      </w:r>
+      <w:r>
+        <w:rPr>
+          <w:rFonts w:ascii="Times" w:eastAsiaTheme="majorEastAsia" w:hAnsi="Times" w:cstheme="majorBidi"/>
+          <w:bCs/>
+          <w:color w:val="0000FF"/>
+          <w:sz w:val="24"/>
+          <w:szCs w:val="24"/>
+        </w:rPr>
+        <w:t>, 1</w:t>
+      </w:r>
+      <w:r>
+        <w:rPr>
+          <w:rFonts w:ascii="Times" w:eastAsiaTheme="majorEastAsia" w:hAnsi="Times" w:cstheme="majorBidi"/>
+          <w:bCs/>
+          <w:color w:val="0000FF"/>
+          <w:sz w:val="24"/>
+          <w:szCs w:val="24"/>
+        </w:rPr>
+        <w:t>0</w:t>
+      </w:r>
+      <w:r>
+        <w:rPr>
+          <w:rFonts w:ascii="Times" w:eastAsiaTheme="majorEastAsia" w:hAnsi="Times" w:cstheme="majorBidi"/>
+          <w:bCs/>
+          <w:color w:val="0000FF"/>
+          <w:sz w:val="24"/>
+          <w:szCs w:val="24"/>
+        </w:rPr>
+        <w:t>)</w:t>
+      </w:r>
+      <w:r>
+        <w:rPr>
+          <w:rFonts w:ascii="Times" w:eastAsiaTheme="majorEastAsia" w:hAnsi="Times" w:cstheme="majorBidi"/>
+          <w:bCs/>
+          <w:color w:val="0000FF"/>
+          <w:sz w:val="24"/>
+          <w:szCs w:val="24"/>
+        </w:rPr>
+        <w:t>;</w:t>
+      </w:r>
+    </w:p>
+    <w:p>
+      <w:pPr>
+        <w:rPr>
+          <w:rFonts w:ascii="Times" w:eastAsiaTheme="majorEastAsia" w:hAnsi="Times" w:cstheme="majorBidi"/>
+          <w:bCs/>
+          <w:color w:val="0000FF"/>
+          <w:sz w:val="24"/>
+          <w:szCs w:val="24"/>
+        </w:rPr>
+      </w:pPr>
+      <w:r>
+        <w:rPr>
+          <w:rFonts w:ascii="Times" w:eastAsiaTheme="majorEastAsia" w:hAnsi="Times" w:cstheme="majorBidi"/>
+          <w:bCs/>
+          <w:color w:val="0000FF"/>
+          <w:sz w:val="24"/>
+          <w:szCs w:val="24"/>
+        </w:rPr>
+        <w:t xml:space="preserve">  </w:t>
+      </w:r>
+      <w:proofErr w:type="spellStart"/>
+      <w:proofErr w:type="gramStart"/>
+      <w:r>
+        <w:rPr>
+          <w:rFonts w:ascii="Times" w:eastAsiaTheme="majorEastAsia" w:hAnsi="Times" w:cstheme="majorBidi"/>
+          <w:bCs/>
+          <w:color w:val="0000FF"/>
+          <w:sz w:val="24"/>
+          <w:szCs w:val="24"/>
+        </w:rPr>
+        <w:t>listA</w:t>
+      </w:r>
+      <w:proofErr w:type="spellEnd"/>
+      <w:r>
+        <w:rPr>
+          <w:rFonts w:ascii="Times" w:eastAsiaTheme="majorEastAsia" w:hAnsi="Times" w:cstheme="majorBidi"/>
+          <w:bCs/>
+          <w:color w:val="0000FF"/>
+          <w:sz w:val="24"/>
+          <w:szCs w:val="24"/>
+        </w:rPr>
+        <w:t>[</w:t>
+      </w:r>
+      <w:proofErr w:type="spellStart"/>
+      <w:proofErr w:type="gramEnd"/>
+      <w:r>
+        <w:rPr>
+          <w:rFonts w:ascii="Times" w:eastAsiaTheme="majorEastAsia" w:hAnsi="Times" w:cstheme="majorBidi"/>
+          <w:bCs/>
+          <w:color w:val="0000FF"/>
+          <w:sz w:val="24"/>
+          <w:szCs w:val="24"/>
+        </w:rPr>
+        <w:t>i</w:t>
+      </w:r>
+      <w:proofErr w:type="spellEnd"/>
+      <w:r>
+        <w:rPr>
+          <w:rFonts w:ascii="Times" w:eastAsiaTheme="majorEastAsia" w:hAnsi="Times" w:cstheme="majorBidi"/>
+          <w:bCs/>
+          <w:color w:val="0000FF"/>
+          <w:sz w:val="24"/>
+          <w:szCs w:val="24"/>
+        </w:rPr>
+        <w:t>] =</w:t>
+      </w:r>
+      <w:r>
+        <w:rPr>
+          <w:rFonts w:ascii="Times" w:eastAsiaTheme="majorEastAsia" w:hAnsi="Times" w:cstheme="majorBidi"/>
+          <w:bCs/>
+          <w:color w:val="0000FF"/>
+          <w:sz w:val="24"/>
+          <w:szCs w:val="24"/>
+        </w:rPr>
         <w:t xml:space="preserve"> </w:t>
       </w:r>
-      <w:r>
-        <w:rPr>
-          <w:rFonts w:ascii="Times" w:eastAsiaTheme="majorEastAsia" w:hAnsi="Times" w:cstheme="majorBidi"/>
-          <w:bCs/>
-          <w:color w:val="0000FF"/>
-          <w:sz w:val="24"/>
-          <w:szCs w:val="24"/>
-        </w:rPr>
-        <w:t>b</w:t>
-      </w:r>
-      <w:r>
-        <w:rPr>
-          <w:rFonts w:ascii="Times" w:eastAsiaTheme="majorEastAsia" w:hAnsi="Times" w:cstheme="majorBidi"/>
-          <w:bCs/>
-          <w:color w:val="0000FF"/>
-          <w:sz w:val="24"/>
-          <w:szCs w:val="24"/>
-        </w:rPr>
-        <w:t xml:space="preserve"> = random(-10</w:t>
+      <w:proofErr w:type="spellStart"/>
+      <w:r>
+        <w:rPr>
+          <w:rFonts w:ascii="Times" w:eastAsiaTheme="majorEastAsia" w:hAnsi="Times" w:cstheme="majorBidi"/>
+          <w:bCs/>
+          <w:color w:val="0000FF"/>
+          <w:sz w:val="24"/>
+          <w:szCs w:val="24"/>
+        </w:rPr>
+        <w:t>ComplexNumber</w:t>
+      </w:r>
+      <w:proofErr w:type="spellEnd"/>
+      <w:r>
+        <w:rPr>
+          <w:rFonts w:ascii="Times" w:eastAsiaTheme="majorEastAsia" w:hAnsi="Times" w:cstheme="majorBidi"/>
+          <w:bCs/>
+          <w:color w:val="0000FF"/>
+          <w:sz w:val="24"/>
+          <w:szCs w:val="24"/>
+        </w:rPr>
+        <w:t>(a, b)</w:t>
+      </w:r>
+      <w:r>
+        <w:rPr>
+          <w:rFonts w:ascii="Times" w:eastAsiaTheme="majorEastAsia" w:hAnsi="Times" w:cstheme="majorBidi"/>
+          <w:bCs/>
+          <w:color w:val="0000FF"/>
+          <w:sz w:val="24"/>
+          <w:szCs w:val="24"/>
+        </w:rPr>
+        <w:t>;</w:t>
+      </w:r>
+    </w:p>
+    <w:p>
+      <w:pPr>
+        <w:rPr>
+          <w:rFonts w:ascii="Times" w:eastAsiaTheme="majorEastAsia" w:hAnsi="Times" w:cstheme="majorBidi"/>
+          <w:bCs/>
+          <w:color w:val="0000FF"/>
+          <w:sz w:val="24"/>
+          <w:szCs w:val="24"/>
+        </w:rPr>
+      </w:pPr>
+      <w:r>
+        <w:rPr>
+          <w:rFonts w:ascii="Times" w:eastAsiaTheme="majorEastAsia" w:hAnsi="Times" w:cstheme="majorBidi"/>
+          <w:bCs/>
+          <w:color w:val="0000FF"/>
+          <w:sz w:val="24"/>
+          <w:szCs w:val="24"/>
+        </w:rPr>
+        <w:t>}</w:t>
+      </w:r>
+    </w:p>
+    <w:p>
+      <w:pPr>
+        <w:rPr>
+          <w:rFonts w:ascii="Times" w:eastAsiaTheme="majorEastAsia" w:hAnsi="Times" w:cstheme="majorBidi"/>
+          <w:bCs/>
+          <w:color w:val="0000FF"/>
+          <w:sz w:val="24"/>
+          <w:szCs w:val="24"/>
+        </w:rPr>
+      </w:pPr>
+    </w:p>
+    <w:p>
+      <w:pPr>
+        <w:rPr>
+          <w:rFonts w:ascii="Times" w:eastAsiaTheme="majorEastAsia" w:hAnsi="Times" w:cstheme="majorBidi"/>
+          <w:bCs/>
+          <w:color w:val="0000FF"/>
+          <w:sz w:val="24"/>
+          <w:szCs w:val="24"/>
+        </w:rPr>
+      </w:pPr>
+      <w:proofErr w:type="gramStart"/>
+      <w:r>
+        <w:rPr>
+          <w:rFonts w:ascii="Times" w:eastAsiaTheme="majorEastAsia" w:hAnsi="Times" w:cstheme="majorBidi"/>
+          <w:bCs/>
+          <w:color w:val="0000FF"/>
+          <w:sz w:val="24"/>
+          <w:szCs w:val="24"/>
+        </w:rPr>
+        <w:t>for</w:t>
+      </w:r>
+      <w:proofErr w:type="gramEnd"/>
+      <w:r>
+        <w:rPr>
+          <w:rFonts w:ascii="Times" w:eastAsiaTheme="majorEastAsia" w:hAnsi="Times" w:cstheme="majorBidi"/>
+          <w:bCs/>
+          <w:color w:val="0000FF"/>
+          <w:sz w:val="24"/>
+          <w:szCs w:val="24"/>
+        </w:rPr>
+        <w:t xml:space="preserve"> (</w:t>
+      </w:r>
+      <w:proofErr w:type="spellStart"/>
+      <w:r>
+        <w:rPr>
+          <w:rFonts w:ascii="Times" w:eastAsiaTheme="majorEastAsia" w:hAnsi="Times" w:cstheme="majorBidi"/>
+          <w:bCs/>
+          <w:color w:val="0000FF"/>
+          <w:sz w:val="24"/>
+          <w:szCs w:val="24"/>
+        </w:rPr>
+        <w:t>int</w:t>
+      </w:r>
+      <w:proofErr w:type="spellEnd"/>
+      <w:r>
+        <w:rPr>
+          <w:rFonts w:ascii="Times" w:eastAsiaTheme="majorEastAsia" w:hAnsi="Times" w:cstheme="majorBidi"/>
+          <w:bCs/>
+          <w:color w:val="0000FF"/>
+          <w:sz w:val="24"/>
+          <w:szCs w:val="24"/>
+        </w:rPr>
+        <w:t xml:space="preserve"> j</w:t>
+      </w:r>
+      <w:r>
+        <w:rPr>
+          <w:rFonts w:ascii="Times" w:eastAsiaTheme="majorEastAsia" w:hAnsi="Times" w:cstheme="majorBidi"/>
+          <w:bCs/>
+          <w:color w:val="0000FF"/>
+          <w:sz w:val="24"/>
+          <w:szCs w:val="24"/>
+        </w:rPr>
+        <w:t xml:space="preserve"> = 0;</w:t>
+      </w:r>
+      <w:r>
+        <w:rPr>
+          <w:rFonts w:ascii="Times" w:eastAsiaTheme="majorEastAsia" w:hAnsi="Times" w:cstheme="majorBidi"/>
+          <w:bCs/>
+          <w:color w:val="0000FF"/>
+          <w:sz w:val="24"/>
+          <w:szCs w:val="24"/>
+        </w:rPr>
+        <w:t xml:space="preserve"> j</w:t>
+      </w:r>
+      <w:r>
+        <w:rPr>
+          <w:rFonts w:ascii="Times" w:eastAsiaTheme="majorEastAsia" w:hAnsi="Times" w:cstheme="majorBidi"/>
+          <w:bCs/>
+          <w:color w:val="0000FF"/>
+          <w:sz w:val="24"/>
+          <w:szCs w:val="24"/>
+        </w:rPr>
+        <w:t xml:space="preserve"> &lt; </w:t>
+      </w:r>
+      <w:proofErr w:type="spellStart"/>
+      <w:r>
+        <w:rPr>
+          <w:rFonts w:ascii="Times" w:eastAsiaTheme="majorEastAsia" w:hAnsi="Times" w:cstheme="majorBidi"/>
+          <w:bCs/>
+          <w:color w:val="0000FF"/>
+          <w:sz w:val="24"/>
+          <w:szCs w:val="24"/>
+        </w:rPr>
+        <w:t>list</w:t>
+      </w:r>
+      <w:r>
+        <w:rPr>
+          <w:rFonts w:ascii="Times" w:eastAsiaTheme="majorEastAsia" w:hAnsi="Times" w:cstheme="majorBidi"/>
+          <w:bCs/>
+          <w:color w:val="0000FF"/>
+          <w:sz w:val="24"/>
+          <w:szCs w:val="24"/>
+        </w:rPr>
+        <w:t>B</w:t>
+      </w:r>
+      <w:r>
+        <w:rPr>
+          <w:rFonts w:ascii="Times" w:eastAsiaTheme="majorEastAsia" w:hAnsi="Times" w:cstheme="majorBidi"/>
+          <w:bCs/>
+          <w:color w:val="0000FF"/>
+          <w:sz w:val="24"/>
+          <w:szCs w:val="24"/>
+        </w:rPr>
+        <w:t>.length</w:t>
+      </w:r>
+      <w:proofErr w:type="spellEnd"/>
+      <w:r>
+        <w:rPr>
+          <w:rFonts w:ascii="Times" w:eastAsiaTheme="majorEastAsia" w:hAnsi="Times" w:cstheme="majorBidi"/>
+          <w:bCs/>
+          <w:color w:val="0000FF"/>
+          <w:sz w:val="24"/>
+          <w:szCs w:val="24"/>
+        </w:rPr>
+        <w:t xml:space="preserve">; </w:t>
+      </w:r>
+      <w:r>
+        <w:rPr>
+          <w:rFonts w:ascii="Times" w:eastAsiaTheme="majorEastAsia" w:hAnsi="Times" w:cstheme="majorBidi"/>
+          <w:bCs/>
+          <w:color w:val="0000FF"/>
+          <w:sz w:val="24"/>
+          <w:szCs w:val="24"/>
+        </w:rPr>
+        <w:t>j</w:t>
+      </w:r>
+      <w:r>
+        <w:rPr>
+          <w:rFonts w:ascii="Times" w:eastAsiaTheme="majorEastAsia" w:hAnsi="Times" w:cstheme="majorBidi"/>
+          <w:bCs/>
+          <w:color w:val="0000FF"/>
+          <w:sz w:val="24"/>
+          <w:szCs w:val="24"/>
+        </w:rPr>
+        <w:t>++) {</w:t>
+      </w:r>
+    </w:p>
+    <w:p>
+      <w:pPr>
+        <w:rPr>
+          <w:rFonts w:ascii="Times" w:eastAsiaTheme="majorEastAsia" w:hAnsi="Times" w:cstheme="majorBidi"/>
+          <w:bCs/>
+          <w:color w:val="0000FF"/>
+          <w:sz w:val="24"/>
+          <w:szCs w:val="24"/>
+        </w:rPr>
+      </w:pPr>
+      <w:r>
+        <w:rPr>
+          <w:rFonts w:ascii="Times" w:eastAsiaTheme="majorEastAsia" w:hAnsi="Times" w:cstheme="majorBidi"/>
+          <w:bCs/>
+          <w:color w:val="0000FF"/>
+          <w:sz w:val="24"/>
+          <w:szCs w:val="24"/>
+        </w:rPr>
+        <w:t xml:space="preserve">  </w:t>
+      </w:r>
+      <w:proofErr w:type="gramStart"/>
+      <w:r>
+        <w:rPr>
+          <w:rFonts w:ascii="Times" w:eastAsiaTheme="majorEastAsia" w:hAnsi="Times" w:cstheme="majorBidi"/>
+          <w:bCs/>
+          <w:color w:val="0000FF"/>
+          <w:sz w:val="24"/>
+          <w:szCs w:val="24"/>
+        </w:rPr>
+        <w:t>float</w:t>
+      </w:r>
+      <w:proofErr w:type="gramEnd"/>
+      <w:r>
+        <w:rPr>
+          <w:rFonts w:ascii="Times" w:eastAsiaTheme="majorEastAsia" w:hAnsi="Times" w:cstheme="majorBidi"/>
+          <w:bCs/>
+          <w:color w:val="0000FF"/>
+          <w:sz w:val="24"/>
+          <w:szCs w:val="24"/>
+        </w:rPr>
+        <w:t xml:space="preserve"> a = random(-10</w:t>
       </w:r>
       <w:r>
         <w:rPr>
@@ -8200,7 +8493,6 @@
         </w:rPr>
         <w:t xml:space="preserve">  </w:t>
       </w:r>
-      <w:proofErr w:type="spellStart"/>
       <w:proofErr w:type="gramStart"/>
       <w:r>
         <w:rPr>
@@ -8210,6 +8502,622 @@
           <w:sz w:val="24"/>
           <w:szCs w:val="24"/>
         </w:rPr>
+        <w:t>float</w:t>
+      </w:r>
+      <w:proofErr w:type="gramEnd"/>
+      <w:r>
+        <w:rPr>
+          <w:rFonts w:ascii="Times" w:eastAsiaTheme="majorEastAsia" w:hAnsi="Times" w:cstheme="majorBidi"/>
+          <w:bCs/>
+          <w:color w:val="0000FF"/>
+          <w:sz w:val="24"/>
+          <w:szCs w:val="24"/>
+        </w:rPr>
+        <w:t xml:space="preserve"> b = random(-10</w:t>
+      </w:r>
+      <w:r>
+        <w:rPr>
+          <w:rFonts w:ascii="Times" w:eastAsiaTheme="majorEastAsia" w:hAnsi="Times" w:cstheme="majorBidi"/>
+          <w:bCs/>
+          <w:color w:val="0000FF"/>
+          <w:sz w:val="24"/>
+          <w:szCs w:val="24"/>
+        </w:rPr>
+        <w:t>, 1</w:t>
+      </w:r>
+      <w:r>
+        <w:rPr>
+          <w:rFonts w:ascii="Times" w:eastAsiaTheme="majorEastAsia" w:hAnsi="Times" w:cstheme="majorBidi"/>
+          <w:bCs/>
+          <w:color w:val="0000FF"/>
+          <w:sz w:val="24"/>
+          <w:szCs w:val="24"/>
+        </w:rPr>
+        <w:t>0</w:t>
+      </w:r>
+      <w:r>
+        <w:rPr>
+          <w:rFonts w:ascii="Times" w:eastAsiaTheme="majorEastAsia" w:hAnsi="Times" w:cstheme="majorBidi"/>
+          <w:bCs/>
+          <w:color w:val="0000FF"/>
+          <w:sz w:val="24"/>
+          <w:szCs w:val="24"/>
+        </w:rPr>
+        <w:t>)</w:t>
+      </w:r>
+      <w:r>
+        <w:rPr>
+          <w:rFonts w:ascii="Times" w:eastAsiaTheme="majorEastAsia" w:hAnsi="Times" w:cstheme="majorBidi"/>
+          <w:bCs/>
+          <w:color w:val="0000FF"/>
+          <w:sz w:val="24"/>
+          <w:szCs w:val="24"/>
+        </w:rPr>
+        <w:t>;</w:t>
+      </w:r>
+    </w:p>
+    <w:p>
+      <w:pPr>
+        <w:rPr>
+          <w:rFonts w:ascii="Times" w:eastAsiaTheme="majorEastAsia" w:hAnsi="Times" w:cstheme="majorBidi"/>
+          <w:bCs/>
+          <w:color w:val="0000FF"/>
+          <w:sz w:val="24"/>
+          <w:szCs w:val="24"/>
+        </w:rPr>
+      </w:pPr>
+      <w:r>
+        <w:rPr>
+          <w:rFonts w:ascii="Times" w:eastAsiaTheme="majorEastAsia" w:hAnsi="Times" w:cstheme="majorBidi"/>
+          <w:bCs/>
+          <w:color w:val="0000FF"/>
+          <w:sz w:val="24"/>
+          <w:szCs w:val="24"/>
+        </w:rPr>
+        <w:t xml:space="preserve">  </w:t>
+      </w:r>
+      <w:proofErr w:type="spellStart"/>
+      <w:proofErr w:type="gramStart"/>
+      <w:r>
+        <w:rPr>
+          <w:rFonts w:ascii="Times" w:eastAsiaTheme="majorEastAsia" w:hAnsi="Times" w:cstheme="majorBidi"/>
+          <w:bCs/>
+          <w:color w:val="0000FF"/>
+          <w:sz w:val="24"/>
+          <w:szCs w:val="24"/>
+        </w:rPr>
+        <w:t>list</w:t>
+      </w:r>
+      <w:r>
+        <w:rPr>
+          <w:rFonts w:ascii="Times" w:eastAsiaTheme="majorEastAsia" w:hAnsi="Times" w:cstheme="majorBidi"/>
+          <w:bCs/>
+          <w:color w:val="0000FF"/>
+          <w:sz w:val="24"/>
+          <w:szCs w:val="24"/>
+        </w:rPr>
+        <w:t>B</w:t>
+      </w:r>
+      <w:proofErr w:type="spellEnd"/>
+      <w:r>
+        <w:rPr>
+          <w:rFonts w:ascii="Times" w:eastAsiaTheme="majorEastAsia" w:hAnsi="Times" w:cstheme="majorBidi"/>
+          <w:bCs/>
+          <w:color w:val="0000FF"/>
+          <w:sz w:val="24"/>
+          <w:szCs w:val="24"/>
+        </w:rPr>
+        <w:t>[</w:t>
+      </w:r>
+      <w:proofErr w:type="gramEnd"/>
+      <w:r>
+        <w:rPr>
+          <w:rFonts w:ascii="Times" w:eastAsiaTheme="majorEastAsia" w:hAnsi="Times" w:cstheme="majorBidi"/>
+          <w:bCs/>
+          <w:color w:val="0000FF"/>
+          <w:sz w:val="24"/>
+          <w:szCs w:val="24"/>
+        </w:rPr>
+        <w:t>j</w:t>
+      </w:r>
+      <w:r>
+        <w:rPr>
+          <w:rFonts w:ascii="Times" w:eastAsiaTheme="majorEastAsia" w:hAnsi="Times" w:cstheme="majorBidi"/>
+          <w:bCs/>
+          <w:color w:val="0000FF"/>
+          <w:sz w:val="24"/>
+          <w:szCs w:val="24"/>
+        </w:rPr>
+        <w:t>] =</w:t>
+      </w:r>
+      <w:r>
+        <w:rPr>
+          <w:rFonts w:ascii="Times" w:eastAsiaTheme="majorEastAsia" w:hAnsi="Times" w:cstheme="majorBidi"/>
+          <w:bCs/>
+          <w:color w:val="0000FF"/>
+          <w:sz w:val="24"/>
+          <w:szCs w:val="24"/>
+        </w:rPr>
+        <w:t xml:space="preserve"> </w:t>
+      </w:r>
+      <w:proofErr w:type="spellStart"/>
+      <w:r>
+        <w:rPr>
+          <w:rFonts w:ascii="Times" w:eastAsiaTheme="majorEastAsia" w:hAnsi="Times" w:cstheme="majorBidi"/>
+          <w:bCs/>
+          <w:color w:val="0000FF"/>
+          <w:sz w:val="24"/>
+          <w:szCs w:val="24"/>
+        </w:rPr>
+        <w:t>ComplexNumber</w:t>
+      </w:r>
+      <w:proofErr w:type="spellEnd"/>
+      <w:r>
+        <w:rPr>
+          <w:rFonts w:ascii="Times" w:eastAsiaTheme="majorEastAsia" w:hAnsi="Times" w:cstheme="majorBidi"/>
+          <w:bCs/>
+          <w:color w:val="0000FF"/>
+          <w:sz w:val="24"/>
+          <w:szCs w:val="24"/>
+        </w:rPr>
+        <w:t>(a, b)</w:t>
+      </w:r>
+      <w:r>
+        <w:rPr>
+          <w:rFonts w:ascii="Times" w:eastAsiaTheme="majorEastAsia" w:hAnsi="Times" w:cstheme="majorBidi"/>
+          <w:bCs/>
+          <w:color w:val="0000FF"/>
+          <w:sz w:val="24"/>
+          <w:szCs w:val="24"/>
+        </w:rPr>
+        <w:t>;</w:t>
+      </w:r>
+    </w:p>
+    <w:p>
+      <w:pPr>
+        <w:rPr>
+          <w:rFonts w:ascii="Times" w:eastAsiaTheme="majorEastAsia" w:hAnsi="Times" w:cstheme="majorBidi"/>
+          <w:bCs/>
+          <w:color w:val="0000FF"/>
+          <w:sz w:val="24"/>
+          <w:szCs w:val="24"/>
+        </w:rPr>
+      </w:pPr>
+      <w:r>
+        <w:rPr>
+          <w:rFonts w:ascii="Times" w:eastAsiaTheme="majorEastAsia" w:hAnsi="Times" w:cstheme="majorBidi"/>
+          <w:bCs/>
+          <w:color w:val="0000FF"/>
+          <w:sz w:val="24"/>
+          <w:szCs w:val="24"/>
+        </w:rPr>
+        <w:t>}</w:t>
+      </w:r>
+    </w:p>
+    <w:p>
+      <w:pPr>
+        <w:rPr>
+          <w:rFonts w:ascii="Times" w:eastAsiaTheme="majorEastAsia" w:hAnsi="Times" w:cstheme="majorBidi"/>
+          <w:bCs/>
+          <w:color w:val="0000FF"/>
+          <w:sz w:val="24"/>
+          <w:szCs w:val="24"/>
+        </w:rPr>
+      </w:pPr>
+    </w:p>
+    <w:p>
+      <w:pPr>
+        <w:rPr>
+          <w:rFonts w:ascii="Times" w:eastAsiaTheme="majorEastAsia" w:hAnsi="Times" w:cstheme="majorBidi"/>
+          <w:bCs/>
+          <w:color w:val="0000FF"/>
+          <w:sz w:val="24"/>
+          <w:szCs w:val="24"/>
+        </w:rPr>
+      </w:pPr>
+      <w:proofErr w:type="spellStart"/>
+      <w:proofErr w:type="gramStart"/>
+      <w:r>
+        <w:rPr>
+          <w:rFonts w:ascii="Times" w:eastAsiaTheme="majorEastAsia" w:hAnsi="Times" w:cstheme="majorBidi"/>
+          <w:bCs/>
+          <w:color w:val="0000FF"/>
+          <w:sz w:val="24"/>
+          <w:szCs w:val="24"/>
+        </w:rPr>
+        <w:t>ComplexNumber</w:t>
+      </w:r>
+      <w:proofErr w:type="spellEnd"/>
+      <w:r>
+        <w:rPr>
+          <w:rFonts w:ascii="Times" w:eastAsiaTheme="majorEastAsia" w:hAnsi="Times" w:cstheme="majorBidi"/>
+          <w:bCs/>
+          <w:color w:val="0000FF"/>
+          <w:sz w:val="24"/>
+          <w:szCs w:val="24"/>
+        </w:rPr>
+        <w:t>[</w:t>
+      </w:r>
+      <w:proofErr w:type="gramEnd"/>
+      <w:r>
+        <w:rPr>
+          <w:rFonts w:ascii="Times" w:eastAsiaTheme="majorEastAsia" w:hAnsi="Times" w:cstheme="majorBidi"/>
+          <w:bCs/>
+          <w:color w:val="0000FF"/>
+          <w:sz w:val="24"/>
+          <w:szCs w:val="24"/>
+        </w:rPr>
+        <w:t xml:space="preserve">][] </w:t>
+      </w:r>
+      <w:proofErr w:type="spellStart"/>
+      <w:r>
+        <w:rPr>
+          <w:rFonts w:ascii="Times" w:eastAsiaTheme="majorEastAsia" w:hAnsi="Times" w:cstheme="majorBidi"/>
+          <w:bCs/>
+          <w:color w:val="0000FF"/>
+          <w:sz w:val="24"/>
+          <w:szCs w:val="24"/>
+        </w:rPr>
+        <w:t>productsOfAB</w:t>
+      </w:r>
+      <w:proofErr w:type="spellEnd"/>
+      <w:r>
+        <w:rPr>
+          <w:rFonts w:ascii="Times" w:eastAsiaTheme="majorEastAsia" w:hAnsi="Times" w:cstheme="majorBidi"/>
+          <w:bCs/>
+          <w:color w:val="0000FF"/>
+          <w:sz w:val="24"/>
+          <w:szCs w:val="24"/>
+        </w:rPr>
+        <w:t xml:space="preserve"> </w:t>
+      </w:r>
+      <w:r>
+        <w:rPr>
+          <w:rFonts w:ascii="Times" w:eastAsiaTheme="majorEastAsia" w:hAnsi="Times" w:cstheme="majorBidi"/>
+          <w:bCs/>
+          <w:color w:val="0000FF"/>
+          <w:sz w:val="24"/>
+          <w:szCs w:val="24"/>
+        </w:rPr>
+        <w:t xml:space="preserve">= new </w:t>
+      </w:r>
+      <w:proofErr w:type="spellStart"/>
+      <w:r>
+        <w:rPr>
+          <w:rFonts w:ascii="Times" w:eastAsiaTheme="majorEastAsia" w:hAnsi="Times" w:cstheme="majorBidi"/>
+          <w:bCs/>
+          <w:color w:val="0000FF"/>
+          <w:sz w:val="24"/>
+          <w:szCs w:val="24"/>
+        </w:rPr>
+        <w:t>ComplexNumber</w:t>
+      </w:r>
+      <w:proofErr w:type="spellEnd"/>
+      <w:r>
+        <w:rPr>
+          <w:rFonts w:ascii="Times" w:eastAsiaTheme="majorEastAsia" w:hAnsi="Times" w:cstheme="majorBidi"/>
+          <w:bCs/>
+          <w:color w:val="0000FF"/>
+          <w:sz w:val="24"/>
+          <w:szCs w:val="24"/>
+        </w:rPr>
+        <w:t>[</w:t>
+      </w:r>
+      <w:proofErr w:type="spellStart"/>
+      <w:r>
+        <w:rPr>
+          <w:rFonts w:ascii="Times" w:eastAsiaTheme="majorEastAsia" w:hAnsi="Times" w:cstheme="majorBidi"/>
+          <w:bCs/>
+          <w:color w:val="0000FF"/>
+          <w:sz w:val="24"/>
+          <w:szCs w:val="24"/>
+        </w:rPr>
+        <w:t>listA.length</w:t>
+      </w:r>
+      <w:proofErr w:type="spellEnd"/>
+      <w:r>
+        <w:rPr>
+          <w:rFonts w:ascii="Times" w:eastAsiaTheme="majorEastAsia" w:hAnsi="Times" w:cstheme="majorBidi"/>
+          <w:bCs/>
+          <w:color w:val="0000FF"/>
+          <w:sz w:val="24"/>
+          <w:szCs w:val="24"/>
+        </w:rPr>
+        <w:t>][</w:t>
+      </w:r>
+      <w:proofErr w:type="spellStart"/>
+      <w:r>
+        <w:rPr>
+          <w:rFonts w:ascii="Times" w:eastAsiaTheme="majorEastAsia" w:hAnsi="Times" w:cstheme="majorBidi"/>
+          <w:bCs/>
+          <w:color w:val="0000FF"/>
+          <w:sz w:val="24"/>
+          <w:szCs w:val="24"/>
+        </w:rPr>
+        <w:t>listB.length</w:t>
+      </w:r>
+      <w:proofErr w:type="spellEnd"/>
+      <w:r>
+        <w:rPr>
+          <w:rFonts w:ascii="Times" w:eastAsiaTheme="majorEastAsia" w:hAnsi="Times" w:cstheme="majorBidi"/>
+          <w:bCs/>
+          <w:color w:val="0000FF"/>
+          <w:sz w:val="24"/>
+          <w:szCs w:val="24"/>
+        </w:rPr>
+        <w:t>];</w:t>
+      </w:r>
+    </w:p>
+    <w:p>
+      <w:pPr>
+        <w:rPr>
+          <w:rFonts w:ascii="Times" w:eastAsiaTheme="majorEastAsia" w:hAnsi="Times" w:cstheme="majorBidi"/>
+          <w:bCs/>
+          <w:color w:val="0000FF"/>
+          <w:sz w:val="24"/>
+          <w:szCs w:val="24"/>
+        </w:rPr>
+      </w:pPr>
+    </w:p>
+    <w:p>
+      <w:pPr>
+        <w:rPr>
+          <w:rFonts w:ascii="Times" w:eastAsiaTheme="majorEastAsia" w:hAnsi="Times" w:cstheme="majorBidi"/>
+          <w:bCs/>
+          <w:color w:val="0000FF"/>
+          <w:sz w:val="24"/>
+          <w:szCs w:val="24"/>
+        </w:rPr>
+      </w:pPr>
+      <w:proofErr w:type="gramStart"/>
+      <w:r>
+        <w:rPr>
+          <w:rFonts w:ascii="Times" w:eastAsiaTheme="majorEastAsia" w:hAnsi="Times" w:cstheme="majorBidi"/>
+          <w:bCs/>
+          <w:color w:val="0000FF"/>
+          <w:sz w:val="24"/>
+          <w:szCs w:val="24"/>
+        </w:rPr>
+        <w:t>for</w:t>
+      </w:r>
+      <w:proofErr w:type="gramEnd"/>
+      <w:r>
+        <w:rPr>
+          <w:rFonts w:ascii="Times" w:eastAsiaTheme="majorEastAsia" w:hAnsi="Times" w:cstheme="majorBidi"/>
+          <w:bCs/>
+          <w:color w:val="0000FF"/>
+          <w:sz w:val="24"/>
+          <w:szCs w:val="24"/>
+        </w:rPr>
+        <w:t xml:space="preserve"> (</w:t>
+      </w:r>
+      <w:proofErr w:type="spellStart"/>
+      <w:r>
+        <w:rPr>
+          <w:rFonts w:ascii="Times" w:eastAsiaTheme="majorEastAsia" w:hAnsi="Times" w:cstheme="majorBidi"/>
+          <w:bCs/>
+          <w:color w:val="0000FF"/>
+          <w:sz w:val="24"/>
+          <w:szCs w:val="24"/>
+        </w:rPr>
+        <w:t>i</w:t>
+      </w:r>
+      <w:proofErr w:type="spellEnd"/>
+      <w:r>
+        <w:rPr>
+          <w:rFonts w:ascii="Times" w:eastAsiaTheme="majorEastAsia" w:hAnsi="Times" w:cstheme="majorBidi"/>
+          <w:bCs/>
+          <w:color w:val="0000FF"/>
+          <w:sz w:val="24"/>
+          <w:szCs w:val="24"/>
+        </w:rPr>
+        <w:t xml:space="preserve"> = 0; a &lt; </w:t>
+      </w:r>
+      <w:proofErr w:type="spellStart"/>
+      <w:r>
+        <w:rPr>
+          <w:rFonts w:ascii="Times" w:eastAsiaTheme="majorEastAsia" w:hAnsi="Times" w:cstheme="majorBidi"/>
+          <w:bCs/>
+          <w:color w:val="0000FF"/>
+          <w:sz w:val="24"/>
+          <w:szCs w:val="24"/>
+        </w:rPr>
+        <w:t>listA.length</w:t>
+      </w:r>
+      <w:proofErr w:type="spellEnd"/>
+      <w:r>
+        <w:rPr>
+          <w:rFonts w:ascii="Times" w:eastAsiaTheme="majorEastAsia" w:hAnsi="Times" w:cstheme="majorBidi"/>
+          <w:bCs/>
+          <w:color w:val="0000FF"/>
+          <w:sz w:val="24"/>
+          <w:szCs w:val="24"/>
+        </w:rPr>
+        <w:t xml:space="preserve">(); </w:t>
+      </w:r>
+      <w:proofErr w:type="spellStart"/>
+      <w:r>
+        <w:rPr>
+          <w:rFonts w:ascii="Times" w:eastAsiaTheme="majorEastAsia" w:hAnsi="Times" w:cstheme="majorBidi"/>
+          <w:bCs/>
+          <w:color w:val="0000FF"/>
+          <w:sz w:val="24"/>
+          <w:szCs w:val="24"/>
+        </w:rPr>
+        <w:t>i</w:t>
+      </w:r>
+      <w:proofErr w:type="spellEnd"/>
+      <w:r>
+        <w:rPr>
+          <w:rFonts w:ascii="Times" w:eastAsiaTheme="majorEastAsia" w:hAnsi="Times" w:cstheme="majorBidi"/>
+          <w:bCs/>
+          <w:color w:val="0000FF"/>
+          <w:sz w:val="24"/>
+          <w:szCs w:val="24"/>
+        </w:rPr>
+        <w:t>++) {</w:t>
+      </w:r>
+    </w:p>
+    <w:p>
+      <w:pPr>
+        <w:rPr>
+          <w:rFonts w:ascii="Times" w:eastAsiaTheme="majorEastAsia" w:hAnsi="Times" w:cstheme="majorBidi"/>
+          <w:bCs/>
+          <w:color w:val="0000FF"/>
+          <w:sz w:val="24"/>
+          <w:szCs w:val="24"/>
+        </w:rPr>
+      </w:pPr>
+      <w:r>
+        <w:rPr>
+          <w:rFonts w:ascii="Times" w:eastAsiaTheme="majorEastAsia" w:hAnsi="Times" w:cstheme="majorBidi"/>
+          <w:bCs/>
+          <w:color w:val="0000FF"/>
+          <w:sz w:val="24"/>
+          <w:szCs w:val="24"/>
+        </w:rPr>
+        <w:t xml:space="preserve">  </w:t>
+      </w:r>
+      <w:proofErr w:type="gramStart"/>
+      <w:r>
+        <w:rPr>
+          <w:rFonts w:ascii="Times" w:eastAsiaTheme="majorEastAsia" w:hAnsi="Times" w:cstheme="majorBidi"/>
+          <w:bCs/>
+          <w:color w:val="0000FF"/>
+          <w:sz w:val="24"/>
+          <w:szCs w:val="24"/>
+        </w:rPr>
+        <w:t>for</w:t>
+      </w:r>
+      <w:proofErr w:type="gramEnd"/>
+      <w:r>
+        <w:rPr>
+          <w:rFonts w:ascii="Times" w:eastAsiaTheme="majorEastAsia" w:hAnsi="Times" w:cstheme="majorBidi"/>
+          <w:bCs/>
+          <w:color w:val="0000FF"/>
+          <w:sz w:val="24"/>
+          <w:szCs w:val="24"/>
+        </w:rPr>
+        <w:t xml:space="preserve"> (</w:t>
+      </w:r>
+      <w:r>
+        <w:rPr>
+          <w:rFonts w:ascii="Times" w:eastAsiaTheme="majorEastAsia" w:hAnsi="Times" w:cstheme="majorBidi"/>
+          <w:bCs/>
+          <w:color w:val="0000FF"/>
+          <w:sz w:val="24"/>
+          <w:szCs w:val="24"/>
+        </w:rPr>
+        <w:t xml:space="preserve">j = 0; b &lt; </w:t>
+      </w:r>
+      <w:proofErr w:type="spellStart"/>
+      <w:r>
+        <w:rPr>
+          <w:rFonts w:ascii="Times" w:eastAsiaTheme="majorEastAsia" w:hAnsi="Times" w:cstheme="majorBidi"/>
+          <w:bCs/>
+          <w:color w:val="0000FF"/>
+          <w:sz w:val="24"/>
+          <w:szCs w:val="24"/>
+        </w:rPr>
+        <w:t>listB.length</w:t>
+      </w:r>
+      <w:proofErr w:type="spellEnd"/>
+      <w:r>
+        <w:rPr>
+          <w:rFonts w:ascii="Times" w:eastAsiaTheme="majorEastAsia" w:hAnsi="Times" w:cstheme="majorBidi"/>
+          <w:bCs/>
+          <w:color w:val="0000FF"/>
+          <w:sz w:val="24"/>
+          <w:szCs w:val="24"/>
+        </w:rPr>
+        <w:t>(); j</w:t>
+      </w:r>
+      <w:r>
+        <w:rPr>
+          <w:rFonts w:ascii="Times" w:eastAsiaTheme="majorEastAsia" w:hAnsi="Times" w:cstheme="majorBidi"/>
+          <w:bCs/>
+          <w:color w:val="0000FF"/>
+          <w:sz w:val="24"/>
+          <w:szCs w:val="24"/>
+        </w:rPr>
+        <w:t xml:space="preserve">++) { </w:t>
+      </w:r>
+    </w:p>
+    <w:p>
+      <w:pPr>
+        <w:rPr>
+          <w:rFonts w:ascii="Times" w:eastAsiaTheme="majorEastAsia" w:hAnsi="Times" w:cstheme="majorBidi"/>
+          <w:bCs/>
+          <w:color w:val="0000FF"/>
+          <w:sz w:val="24"/>
+          <w:szCs w:val="24"/>
+        </w:rPr>
+      </w:pPr>
+      <w:r>
+        <w:rPr>
+          <w:rFonts w:ascii="Times" w:eastAsiaTheme="majorEastAsia" w:hAnsi="Times" w:cstheme="majorBidi"/>
+          <w:bCs/>
+          <w:color w:val="0000FF"/>
+          <w:sz w:val="24"/>
+          <w:szCs w:val="24"/>
+        </w:rPr>
+        <w:t xml:space="preserve">    </w:t>
+      </w:r>
+      <w:proofErr w:type="spellStart"/>
+      <w:proofErr w:type="gramStart"/>
+      <w:r>
+        <w:rPr>
+          <w:rFonts w:ascii="Times" w:eastAsiaTheme="majorEastAsia" w:hAnsi="Times" w:cstheme="majorBidi"/>
+          <w:bCs/>
+          <w:color w:val="0000FF"/>
+          <w:sz w:val="24"/>
+          <w:szCs w:val="24"/>
+        </w:rPr>
+        <w:t>productsOfAB</w:t>
+      </w:r>
+      <w:proofErr w:type="spellEnd"/>
+      <w:r>
+        <w:rPr>
+          <w:rFonts w:ascii="Times" w:eastAsiaTheme="majorEastAsia" w:hAnsi="Times" w:cstheme="majorBidi"/>
+          <w:bCs/>
+          <w:color w:val="0000FF"/>
+          <w:sz w:val="24"/>
+          <w:szCs w:val="24"/>
+        </w:rPr>
+        <w:t>[</w:t>
+      </w:r>
+      <w:proofErr w:type="spellStart"/>
+      <w:proofErr w:type="gramEnd"/>
+      <w:r>
+        <w:rPr>
+          <w:rFonts w:ascii="Times" w:eastAsiaTheme="majorEastAsia" w:hAnsi="Times" w:cstheme="majorBidi"/>
+          <w:bCs/>
+          <w:color w:val="0000FF"/>
+          <w:sz w:val="24"/>
+          <w:szCs w:val="24"/>
+        </w:rPr>
+        <w:t>i</w:t>
+      </w:r>
+      <w:proofErr w:type="spellEnd"/>
+      <w:r>
+        <w:rPr>
+          <w:rFonts w:ascii="Times" w:eastAsiaTheme="majorEastAsia" w:hAnsi="Times" w:cstheme="majorBidi"/>
+          <w:bCs/>
+          <w:color w:val="0000FF"/>
+          <w:sz w:val="24"/>
+          <w:szCs w:val="24"/>
+        </w:rPr>
+        <w:t xml:space="preserve">][j] = </w:t>
+      </w:r>
+      <w:proofErr w:type="spellStart"/>
+      <w:r>
+        <w:rPr>
+          <w:rFonts w:ascii="Times" w:eastAsiaTheme="majorEastAsia" w:hAnsi="Times" w:cstheme="majorBidi"/>
+          <w:bCs/>
+          <w:color w:val="0000FF"/>
+          <w:sz w:val="24"/>
+          <w:szCs w:val="24"/>
+        </w:rPr>
         <w:t>listA</w:t>
       </w:r>
       <w:proofErr w:type="spellEnd"/>
@@ -8224,7 +9132,6 @@
         <w:t>[</w:t>
       </w:r>
       <w:proofErr w:type="spellStart"/>
-      <w:proofErr w:type="gramEnd"/>
       <w:r>
         <w:rPr>
           <w:rFonts w:ascii="Times" w:eastAsiaTheme="majorEastAsia" w:hAnsi="Times" w:cstheme="majorBidi"/>
@@ -8244,49 +9151,50 @@
           <w:sz w:val="24"/>
           <w:szCs w:val="24"/>
         </w:rPr>
-        <w:t>] =</w:t>
-      </w:r>
-      <w:r>
-        <w:rPr>
-          <w:rFonts w:ascii="Times" w:eastAsiaTheme="majorEastAsia" w:hAnsi="Times" w:cstheme="majorBidi"/>
-          <w:bCs/>
-          <w:color w:val="0000FF"/>
-          <w:sz w:val="24"/>
-          <w:szCs w:val="24"/>
-        </w:rPr>
-        <w:t xml:space="preserve"> </w:t>
-      </w:r>
-      <w:proofErr w:type="spellStart"/>
-      <w:r>
-        <w:rPr>
-          <w:rFonts w:ascii="Times" w:eastAsiaTheme="majorEastAsia" w:hAnsi="Times" w:cstheme="majorBidi"/>
-          <w:bCs/>
-          <w:color w:val="0000FF"/>
-          <w:sz w:val="24"/>
-          <w:szCs w:val="24"/>
-        </w:rPr>
-        <w:t>ComplexNumber</w:t>
-      </w:r>
-      <w:proofErr w:type="spellEnd"/>
-      <w:r>
-        <w:rPr>
-          <w:rFonts w:ascii="Times" w:eastAsiaTheme="majorEastAsia" w:hAnsi="Times" w:cstheme="majorBidi"/>
-          <w:bCs/>
-          <w:color w:val="0000FF"/>
-          <w:sz w:val="24"/>
-          <w:szCs w:val="24"/>
-        </w:rPr>
-        <w:t>(a, b)</w:t>
-      </w:r>
-      <w:r>
-        <w:rPr>
-          <w:rFonts w:ascii="Times" w:eastAsiaTheme="majorEastAsia" w:hAnsi="Times" w:cstheme="majorBidi"/>
-          <w:bCs/>
-          <w:color w:val="0000FF"/>
-          <w:sz w:val="24"/>
-          <w:szCs w:val="24"/>
-        </w:rPr>
-        <w:t>;</w:t>
+        <w:t>].multiply(</w:t>
+      </w:r>
+      <w:proofErr w:type="spellStart"/>
+      <w:r>
+        <w:rPr>
+          <w:rFonts w:ascii="Times" w:eastAsiaTheme="majorEastAsia" w:hAnsi="Times" w:cstheme="majorBidi"/>
+          <w:bCs/>
+          <w:color w:val="0000FF"/>
+          <w:sz w:val="24"/>
+          <w:szCs w:val="24"/>
+        </w:rPr>
+        <w:t>listB</w:t>
+      </w:r>
+      <w:proofErr w:type="spellEnd"/>
+      <w:r>
+        <w:rPr>
+          <w:rFonts w:ascii="Times" w:eastAsiaTheme="majorEastAsia" w:hAnsi="Times" w:cstheme="majorBidi"/>
+          <w:bCs/>
+          <w:color w:val="0000FF"/>
+          <w:sz w:val="24"/>
+          <w:szCs w:val="24"/>
+        </w:rPr>
+        <w:t>[j]);</w:t>
+      </w:r>
+    </w:p>
+    <w:p>
+      <w:pPr>
+        <w:rPr>
+          <w:rFonts w:ascii="Times" w:eastAsiaTheme="majorEastAsia" w:hAnsi="Times" w:cstheme="majorBidi"/>
+          <w:bCs/>
+          <w:color w:val="0000FF"/>
+          <w:sz w:val="24"/>
+          <w:szCs w:val="24"/>
+        </w:rPr>
+      </w:pPr>
+      <w:r>
+        <w:rPr>
+          <w:rFonts w:ascii="Times" w:eastAsiaTheme="majorEastAsia" w:hAnsi="Times" w:cstheme="majorBidi"/>
+          <w:bCs/>
+          <w:color w:val="0000FF"/>
+          <w:sz w:val="24"/>
+          <w:szCs w:val="24"/>
+        </w:rPr>
+        <w:t xml:space="preserve">  }</w:t>
       </w:r>
     </w:p>
     <w:p>
@@ -8309,473 +9217,19 @@
         </w:rPr>
         <w:t>}</w:t>
       </w:r>
+    </w:p>
+    <w:p>
+      <w:pPr>
+        <w:rPr>
+          <w:rFonts w:ascii="Times" w:eastAsiaTheme="majorEastAsia" w:hAnsi="Times" w:cstheme="majorBidi"/>
+          <w:bCs/>
+          <w:color w:val="0000FF"/>
+          <w:sz w:val="24"/>
+          <w:szCs w:val="24"/>
+        </w:rPr>
+      </w:pPr>
       <w:bookmarkStart w:id="0" w:name="_GoBack"/>
       <w:bookmarkEnd w:id="0"/>
-    </w:p>
-    <w:p>
-      <w:pPr>
-        <w:rPr>
-          <w:rFonts w:ascii="Times" w:eastAsiaTheme="majorEastAsia" w:hAnsi="Times" w:cstheme="majorBidi"/>
-          <w:bCs/>
-          <w:color w:val="0000FF"/>
-          <w:sz w:val="24"/>
-          <w:szCs w:val="24"/>
-        </w:rPr>
-      </w:pPr>
-    </w:p>
-    <w:p>
-      <w:pPr>
-        <w:rPr>
-          <w:rFonts w:ascii="Times" w:eastAsiaTheme="majorEastAsia" w:hAnsi="Times" w:cstheme="majorBidi"/>
-          <w:bCs/>
-          <w:color w:val="0000FF"/>
-          <w:sz w:val="24"/>
-          <w:szCs w:val="24"/>
-        </w:rPr>
-      </w:pPr>
-    </w:p>
-    <w:p>
-      <w:pPr>
-        <w:rPr>
-          <w:rFonts w:ascii="Times" w:eastAsiaTheme="majorEastAsia" w:hAnsi="Times" w:cstheme="majorBidi"/>
-          <w:bCs/>
-          <w:color w:val="0000FF"/>
-          <w:sz w:val="24"/>
-          <w:szCs w:val="24"/>
-        </w:rPr>
-      </w:pPr>
-      <w:proofErr w:type="spellStart"/>
-      <w:proofErr w:type="gramStart"/>
-      <w:r>
-        <w:rPr>
-          <w:rFonts w:ascii="Times" w:eastAsiaTheme="majorEastAsia" w:hAnsi="Times" w:cstheme="majorBidi"/>
-          <w:bCs/>
-          <w:color w:val="0000FF"/>
-          <w:sz w:val="24"/>
-          <w:szCs w:val="24"/>
-        </w:rPr>
-        <w:t>ComplexNumber</w:t>
-      </w:r>
-      <w:proofErr w:type="spellEnd"/>
-      <w:r>
-        <w:rPr>
-          <w:rFonts w:ascii="Times" w:eastAsiaTheme="majorEastAsia" w:hAnsi="Times" w:cstheme="majorBidi"/>
-          <w:bCs/>
-          <w:color w:val="0000FF"/>
-          <w:sz w:val="24"/>
-          <w:szCs w:val="24"/>
-        </w:rPr>
-        <w:t>[</w:t>
-      </w:r>
-      <w:proofErr w:type="gramEnd"/>
-      <w:r>
-        <w:rPr>
-          <w:rFonts w:ascii="Times" w:eastAsiaTheme="majorEastAsia" w:hAnsi="Times" w:cstheme="majorBidi"/>
-          <w:bCs/>
-          <w:color w:val="0000FF"/>
-          <w:sz w:val="24"/>
-          <w:szCs w:val="24"/>
-        </w:rPr>
-        <w:t>]</w:t>
-      </w:r>
-      <w:r>
-        <w:rPr>
-          <w:rFonts w:ascii="Times" w:eastAsiaTheme="majorEastAsia" w:hAnsi="Times" w:cstheme="majorBidi"/>
-          <w:bCs/>
-          <w:color w:val="0000FF"/>
-          <w:sz w:val="24"/>
-          <w:szCs w:val="24"/>
-        </w:rPr>
-        <w:t xml:space="preserve">[] </w:t>
-      </w:r>
-      <w:proofErr w:type="spellStart"/>
-      <w:r>
-        <w:rPr>
-          <w:rFonts w:ascii="Times" w:eastAsiaTheme="majorEastAsia" w:hAnsi="Times" w:cstheme="majorBidi"/>
-          <w:bCs/>
-          <w:color w:val="0000FF"/>
-          <w:sz w:val="24"/>
-          <w:szCs w:val="24"/>
-        </w:rPr>
-        <w:t>productsOfAB</w:t>
-      </w:r>
-      <w:proofErr w:type="spellEnd"/>
-      <w:r>
-        <w:rPr>
-          <w:rFonts w:ascii="Times" w:eastAsiaTheme="majorEastAsia" w:hAnsi="Times" w:cstheme="majorBidi"/>
-          <w:bCs/>
-          <w:color w:val="0000FF"/>
-          <w:sz w:val="24"/>
-          <w:szCs w:val="24"/>
-        </w:rPr>
-        <w:t xml:space="preserve"> </w:t>
-      </w:r>
-      <w:r>
-        <w:rPr>
-          <w:rFonts w:ascii="Times" w:eastAsiaTheme="majorEastAsia" w:hAnsi="Times" w:cstheme="majorBidi"/>
-          <w:bCs/>
-          <w:color w:val="0000FF"/>
-          <w:sz w:val="24"/>
-          <w:szCs w:val="24"/>
-        </w:rPr>
-        <w:t xml:space="preserve">= new </w:t>
-      </w:r>
-      <w:proofErr w:type="spellStart"/>
-      <w:r>
-        <w:rPr>
-          <w:rFonts w:ascii="Times" w:eastAsiaTheme="majorEastAsia" w:hAnsi="Times" w:cstheme="majorBidi"/>
-          <w:bCs/>
-          <w:color w:val="0000FF"/>
-          <w:sz w:val="24"/>
-          <w:szCs w:val="24"/>
-        </w:rPr>
-        <w:t>ComplexNumber</w:t>
-      </w:r>
-      <w:proofErr w:type="spellEnd"/>
-      <w:r>
-        <w:rPr>
-          <w:rFonts w:ascii="Times" w:eastAsiaTheme="majorEastAsia" w:hAnsi="Times" w:cstheme="majorBidi"/>
-          <w:bCs/>
-          <w:color w:val="0000FF"/>
-          <w:sz w:val="24"/>
-          <w:szCs w:val="24"/>
-        </w:rPr>
-        <w:t>[10]</w:t>
-      </w:r>
-      <w:r>
-        <w:rPr>
-          <w:rFonts w:ascii="Times" w:eastAsiaTheme="majorEastAsia" w:hAnsi="Times" w:cstheme="majorBidi"/>
-          <w:bCs/>
-          <w:color w:val="0000FF"/>
-          <w:sz w:val="24"/>
-          <w:szCs w:val="24"/>
-        </w:rPr>
-        <w:t>[10]</w:t>
-      </w:r>
-      <w:r>
-        <w:rPr>
-          <w:rFonts w:ascii="Times" w:eastAsiaTheme="majorEastAsia" w:hAnsi="Times" w:cstheme="majorBidi"/>
-          <w:bCs/>
-          <w:color w:val="0000FF"/>
-          <w:sz w:val="24"/>
-          <w:szCs w:val="24"/>
-        </w:rPr>
-        <w:t>;</w:t>
-      </w:r>
-    </w:p>
-    <w:p>
-      <w:pPr>
-        <w:rPr>
-          <w:rFonts w:ascii="Times" w:eastAsiaTheme="majorEastAsia" w:hAnsi="Times" w:cstheme="majorBidi"/>
-          <w:bCs/>
-          <w:color w:val="0000FF"/>
-          <w:sz w:val="24"/>
-          <w:szCs w:val="24"/>
-        </w:rPr>
-      </w:pPr>
-    </w:p>
-    <w:p>
-      <w:pPr>
-        <w:rPr>
-          <w:rFonts w:ascii="Times" w:eastAsiaTheme="majorEastAsia" w:hAnsi="Times" w:cstheme="majorBidi"/>
-          <w:bCs/>
-          <w:color w:val="0000FF"/>
-          <w:sz w:val="24"/>
-          <w:szCs w:val="24"/>
-        </w:rPr>
-      </w:pPr>
-    </w:p>
-    <w:p>
-      <w:pPr>
-        <w:rPr>
-          <w:rFonts w:ascii="Times" w:eastAsiaTheme="majorEastAsia" w:hAnsi="Times" w:cstheme="majorBidi"/>
-          <w:bCs/>
-          <w:color w:val="0000FF"/>
-          <w:sz w:val="24"/>
-          <w:szCs w:val="24"/>
-        </w:rPr>
-      </w:pPr>
-      <w:proofErr w:type="gramStart"/>
-      <w:r>
-        <w:rPr>
-          <w:rFonts w:ascii="Times" w:eastAsiaTheme="majorEastAsia" w:hAnsi="Times" w:cstheme="majorBidi"/>
-          <w:bCs/>
-          <w:color w:val="0000FF"/>
-          <w:sz w:val="24"/>
-          <w:szCs w:val="24"/>
-        </w:rPr>
-        <w:t>for</w:t>
-      </w:r>
-      <w:proofErr w:type="gramEnd"/>
-      <w:r>
-        <w:rPr>
-          <w:rFonts w:ascii="Times" w:eastAsiaTheme="majorEastAsia" w:hAnsi="Times" w:cstheme="majorBidi"/>
-          <w:bCs/>
-          <w:color w:val="0000FF"/>
-          <w:sz w:val="24"/>
-          <w:szCs w:val="24"/>
-        </w:rPr>
-        <w:t xml:space="preserve"> (</w:t>
-      </w:r>
-      <w:proofErr w:type="spellStart"/>
-      <w:r>
-        <w:rPr>
-          <w:rFonts w:ascii="Times" w:eastAsiaTheme="majorEastAsia" w:hAnsi="Times" w:cstheme="majorBidi"/>
-          <w:bCs/>
-          <w:color w:val="0000FF"/>
-          <w:sz w:val="24"/>
-          <w:szCs w:val="24"/>
-        </w:rPr>
-        <w:t>int</w:t>
-      </w:r>
-      <w:proofErr w:type="spellEnd"/>
-      <w:r>
-        <w:rPr>
-          <w:rFonts w:ascii="Times" w:eastAsiaTheme="majorEastAsia" w:hAnsi="Times" w:cstheme="majorBidi"/>
-          <w:bCs/>
-          <w:color w:val="0000FF"/>
-          <w:sz w:val="24"/>
-          <w:szCs w:val="24"/>
-        </w:rPr>
-        <w:t xml:space="preserve"> a = 0; a &lt; </w:t>
-      </w:r>
-      <w:proofErr w:type="spellStart"/>
-      <w:r>
-        <w:rPr>
-          <w:rFonts w:ascii="Times" w:eastAsiaTheme="majorEastAsia" w:hAnsi="Times" w:cstheme="majorBidi"/>
-          <w:bCs/>
-          <w:color w:val="0000FF"/>
-          <w:sz w:val="24"/>
-          <w:szCs w:val="24"/>
-        </w:rPr>
-        <w:t>listA.length</w:t>
-      </w:r>
-      <w:proofErr w:type="spellEnd"/>
-      <w:r>
-        <w:rPr>
-          <w:rFonts w:ascii="Times" w:eastAsiaTheme="majorEastAsia" w:hAnsi="Times" w:cstheme="majorBidi"/>
-          <w:bCs/>
-          <w:color w:val="0000FF"/>
-          <w:sz w:val="24"/>
-          <w:szCs w:val="24"/>
-        </w:rPr>
-        <w:t>(); a++) {</w:t>
-      </w:r>
-    </w:p>
-    <w:p>
-      <w:pPr>
-        <w:rPr>
-          <w:rFonts w:ascii="Times" w:eastAsiaTheme="majorEastAsia" w:hAnsi="Times" w:cstheme="majorBidi"/>
-          <w:bCs/>
-          <w:color w:val="0000FF"/>
-          <w:sz w:val="24"/>
-          <w:szCs w:val="24"/>
-        </w:rPr>
-      </w:pPr>
-      <w:r>
-        <w:rPr>
-          <w:rFonts w:ascii="Times" w:eastAsiaTheme="majorEastAsia" w:hAnsi="Times" w:cstheme="majorBidi"/>
-          <w:bCs/>
-          <w:color w:val="0000FF"/>
-          <w:sz w:val="24"/>
-          <w:szCs w:val="24"/>
-        </w:rPr>
-        <w:t xml:space="preserve">  </w:t>
-      </w:r>
-      <w:proofErr w:type="gramStart"/>
-      <w:r>
-        <w:rPr>
-          <w:rFonts w:ascii="Times" w:eastAsiaTheme="majorEastAsia" w:hAnsi="Times" w:cstheme="majorBidi"/>
-          <w:bCs/>
-          <w:color w:val="0000FF"/>
-          <w:sz w:val="24"/>
-          <w:szCs w:val="24"/>
-        </w:rPr>
-        <w:t>for</w:t>
-      </w:r>
-      <w:proofErr w:type="gramEnd"/>
-      <w:r>
-        <w:rPr>
-          <w:rFonts w:ascii="Times" w:eastAsiaTheme="majorEastAsia" w:hAnsi="Times" w:cstheme="majorBidi"/>
-          <w:bCs/>
-          <w:color w:val="0000FF"/>
-          <w:sz w:val="24"/>
-          <w:szCs w:val="24"/>
-        </w:rPr>
-        <w:t xml:space="preserve"> (</w:t>
-      </w:r>
-      <w:proofErr w:type="spellStart"/>
-      <w:r>
-        <w:rPr>
-          <w:rFonts w:ascii="Times" w:eastAsiaTheme="majorEastAsia" w:hAnsi="Times" w:cstheme="majorBidi"/>
-          <w:bCs/>
-          <w:color w:val="0000FF"/>
-          <w:sz w:val="24"/>
-          <w:szCs w:val="24"/>
-        </w:rPr>
-        <w:t>int</w:t>
-      </w:r>
-      <w:proofErr w:type="spellEnd"/>
-      <w:r>
-        <w:rPr>
-          <w:rFonts w:ascii="Times" w:eastAsiaTheme="majorEastAsia" w:hAnsi="Times" w:cstheme="majorBidi"/>
-          <w:bCs/>
-          <w:color w:val="0000FF"/>
-          <w:sz w:val="24"/>
-          <w:szCs w:val="24"/>
-        </w:rPr>
-        <w:t xml:space="preserve"> b = 0; b &lt; </w:t>
-      </w:r>
-      <w:proofErr w:type="spellStart"/>
-      <w:r>
-        <w:rPr>
-          <w:rFonts w:ascii="Times" w:eastAsiaTheme="majorEastAsia" w:hAnsi="Times" w:cstheme="majorBidi"/>
-          <w:bCs/>
-          <w:color w:val="0000FF"/>
-          <w:sz w:val="24"/>
-          <w:szCs w:val="24"/>
-        </w:rPr>
-        <w:t>listB.length</w:t>
-      </w:r>
-      <w:proofErr w:type="spellEnd"/>
-      <w:r>
-        <w:rPr>
-          <w:rFonts w:ascii="Times" w:eastAsiaTheme="majorEastAsia" w:hAnsi="Times" w:cstheme="majorBidi"/>
-          <w:bCs/>
-          <w:color w:val="0000FF"/>
-          <w:sz w:val="24"/>
-          <w:szCs w:val="24"/>
-        </w:rPr>
-        <w:t>(); b++)</w:t>
-      </w:r>
-      <w:r>
-        <w:rPr>
-          <w:rFonts w:ascii="Times" w:eastAsiaTheme="majorEastAsia" w:hAnsi="Times" w:cstheme="majorBidi"/>
-          <w:bCs/>
-          <w:color w:val="0000FF"/>
-          <w:sz w:val="24"/>
-          <w:szCs w:val="24"/>
-        </w:rPr>
-        <w:t xml:space="preserve"> {</w:t>
-      </w:r>
-    </w:p>
-    <w:p>
-      <w:pPr>
-        <w:rPr>
-          <w:rFonts w:ascii="Times" w:eastAsiaTheme="majorEastAsia" w:hAnsi="Times" w:cstheme="majorBidi"/>
-          <w:bCs/>
-          <w:color w:val="0000FF"/>
-          <w:sz w:val="24"/>
-          <w:szCs w:val="24"/>
-        </w:rPr>
-      </w:pPr>
-      <w:r>
-        <w:rPr>
-          <w:rFonts w:ascii="Times" w:eastAsiaTheme="majorEastAsia" w:hAnsi="Times" w:cstheme="majorBidi"/>
-          <w:bCs/>
-          <w:color w:val="0000FF"/>
-          <w:sz w:val="24"/>
-          <w:szCs w:val="24"/>
-        </w:rPr>
-        <w:t xml:space="preserve">    </w:t>
-      </w:r>
-      <w:proofErr w:type="spellStart"/>
-      <w:r>
-        <w:rPr>
-          <w:rFonts w:ascii="Times" w:eastAsiaTheme="majorEastAsia" w:hAnsi="Times" w:cstheme="majorBidi"/>
-          <w:bCs/>
-          <w:color w:val="0000FF"/>
-          <w:sz w:val="24"/>
-          <w:szCs w:val="24"/>
-        </w:rPr>
-        <w:t>ComplexNumber</w:t>
-      </w:r>
-      <w:proofErr w:type="spellEnd"/>
-      <w:r>
-        <w:rPr>
-          <w:rFonts w:ascii="Times" w:eastAsiaTheme="majorEastAsia" w:hAnsi="Times" w:cstheme="majorBidi"/>
-          <w:bCs/>
-          <w:color w:val="0000FF"/>
-          <w:sz w:val="24"/>
-          <w:szCs w:val="24"/>
-        </w:rPr>
-        <w:t xml:space="preserve"> prod = </w:t>
-      </w:r>
-      <w:proofErr w:type="spellStart"/>
-      <w:r>
-        <w:rPr>
-          <w:rFonts w:ascii="Times" w:eastAsiaTheme="majorEastAsia" w:hAnsi="Times" w:cstheme="majorBidi"/>
-          <w:bCs/>
-          <w:color w:val="0000FF"/>
-          <w:sz w:val="24"/>
-          <w:szCs w:val="24"/>
-        </w:rPr>
-        <w:t>listA</w:t>
-      </w:r>
-      <w:proofErr w:type="spellEnd"/>
-      <w:r>
-        <w:rPr>
-          <w:rFonts w:ascii="Times" w:eastAsiaTheme="majorEastAsia" w:hAnsi="Times" w:cstheme="majorBidi"/>
-          <w:bCs/>
-          <w:color w:val="0000FF"/>
-          <w:sz w:val="24"/>
-          <w:szCs w:val="24"/>
-        </w:rPr>
-        <w:t>[a].</w:t>
-      </w:r>
-    </w:p>
-    <w:p>
-      <w:pPr>
-        <w:rPr>
-          <w:rFonts w:ascii="Times" w:eastAsiaTheme="majorEastAsia" w:hAnsi="Times" w:cstheme="majorBidi"/>
-          <w:bCs/>
-          <w:color w:val="0000FF"/>
-          <w:sz w:val="24"/>
-          <w:szCs w:val="24"/>
-        </w:rPr>
-      </w:pPr>
-      <w:r>
-        <w:rPr>
-          <w:rFonts w:ascii="Times" w:eastAsiaTheme="majorEastAsia" w:hAnsi="Times" w:cstheme="majorBidi"/>
-          <w:bCs/>
-          <w:color w:val="0000FF"/>
-          <w:sz w:val="24"/>
-          <w:szCs w:val="24"/>
-        </w:rPr>
-        <w:t xml:space="preserve">  }</w:t>
-      </w:r>
-    </w:p>
-    <w:p>
-      <w:pPr>
-        <w:rPr>
-          <w:rFonts w:ascii="Times" w:eastAsiaTheme="majorEastAsia" w:hAnsi="Times" w:cstheme="majorBidi"/>
-          <w:bCs/>
-          <w:color w:val="0000FF"/>
-          <w:sz w:val="24"/>
-          <w:szCs w:val="24"/>
-        </w:rPr>
-      </w:pPr>
-      <w:r>
-        <w:rPr>
-          <w:rFonts w:ascii="Times" w:eastAsiaTheme="majorEastAsia" w:hAnsi="Times" w:cstheme="majorBidi"/>
-          <w:bCs/>
-          <w:color w:val="0000FF"/>
-          <w:sz w:val="24"/>
-          <w:szCs w:val="24"/>
-        </w:rPr>
-        <w:t>}</w:t>
-      </w:r>
-    </w:p>
-    <w:p>
-      <w:pPr>
-        <w:rPr>
-          <w:rFonts w:ascii="Times" w:eastAsiaTheme="majorEastAsia" w:hAnsi="Times" w:cstheme="majorBidi"/>
-          <w:bCs/>
-          <w:color w:val="0000FF"/>
-          <w:sz w:val="24"/>
-          <w:szCs w:val="24"/>
-        </w:rPr>
-      </w:pPr>
     </w:p>
     <w:p>
       <w:pPr>

</xml_diff>

<commit_message>
Changed all indenting to 4 spaces
</commit_message>
<xml_diff>
--- a/Sample Midterm 1.docx
+++ b/Sample Midterm 1.docx
@@ -473,6 +473,13 @@
               </w:rPr>
               <w:t xml:space="preserve">  </w:t>
             </w:r>
+            <w:r>
+              <w:rPr>
+                <w:rFonts w:ascii="Times" w:hAnsi="Times"/>
+                <w:color w:val="0000FF"/>
+              </w:rPr>
+              <w:t xml:space="preserve">  </w:t>
+            </w:r>
             <w:proofErr w:type="spellStart"/>
             <w:r>
               <w:rPr>
@@ -539,7 +546,21 @@
                 <w:rFonts w:ascii="Times" w:hAnsi="Times"/>
                 <w:color w:val="0000FF"/>
               </w:rPr>
+              <w:t xml:space="preserve"> </w:t>
+            </w:r>
+            <w:r>
+              <w:rPr>
+                <w:rFonts w:ascii="Times" w:hAnsi="Times"/>
+                <w:color w:val="0000FF"/>
+              </w:rPr>
               <w:t xml:space="preserve">  </w:t>
+            </w:r>
+            <w:r>
+              <w:rPr>
+                <w:rFonts w:ascii="Times" w:hAnsi="Times"/>
+                <w:color w:val="0000FF"/>
+              </w:rPr>
+              <w:t xml:space="preserve"> </w:t>
             </w:r>
             <w:proofErr w:type="spellStart"/>
             <w:r>
@@ -1443,7 +1464,21 @@
                 <w:rFonts w:ascii="Times" w:hAnsi="Times"/>
                 <w:color w:val="0000FF"/>
               </w:rPr>
-              <w:t xml:space="preserve">  for (</w:t>
+              <w:t xml:space="preserve">  </w:t>
+            </w:r>
+            <w:r>
+              <w:rPr>
+                <w:rFonts w:ascii="Times" w:hAnsi="Times"/>
+                <w:color w:val="0000FF"/>
+              </w:rPr>
+              <w:t xml:space="preserve">  </w:t>
+            </w:r>
+            <w:r>
+              <w:rPr>
+                <w:rFonts w:ascii="Times" w:hAnsi="Times"/>
+                <w:color w:val="0000FF"/>
+              </w:rPr>
+              <w:t>for (</w:t>
             </w:r>
             <w:proofErr w:type="spellStart"/>
             <w:r>
@@ -1476,6 +1511,13 @@
               </w:rPr>
               <w:t xml:space="preserve">    </w:t>
             </w:r>
+            <w:r>
+              <w:rPr>
+                <w:rFonts w:ascii="Times" w:hAnsi="Times"/>
+                <w:color w:val="0000FF"/>
+              </w:rPr>
+              <w:t xml:space="preserve">    </w:t>
+            </w:r>
             <w:proofErr w:type="spellStart"/>
             <w:r>
               <w:rPr>
@@ -1521,7 +1563,21 @@
                 <w:rFonts w:ascii="Times" w:hAnsi="Times"/>
                 <w:color w:val="0000FF"/>
               </w:rPr>
-              <w:t xml:space="preserve">  }</w:t>
+              <w:t xml:space="preserve">  </w:t>
+            </w:r>
+            <w:r>
+              <w:rPr>
+                <w:rFonts w:ascii="Times" w:hAnsi="Times"/>
+                <w:color w:val="0000FF"/>
+              </w:rPr>
+              <w:t xml:space="preserve">  </w:t>
+            </w:r>
+            <w:r>
+              <w:rPr>
+                <w:rFonts w:ascii="Times" w:hAnsi="Times"/>
+                <w:color w:val="0000FF"/>
+              </w:rPr>
+              <w:t>}</w:t>
             </w:r>
           </w:p>
           <w:p>
@@ -1768,6 +1824,13 @@
                 <w:rFonts w:ascii="Times" w:hAnsi="Times"/>
                 <w:color w:val="0000FF"/>
               </w:rPr>
+              <w:t xml:space="preserve">  </w:t>
+            </w:r>
+            <w:r>
+              <w:rPr>
+                <w:rFonts w:ascii="Times" w:hAnsi="Times"/>
+                <w:color w:val="0000FF"/>
+              </w:rPr>
               <w:t xml:space="preserve">  for (</w:t>
             </w:r>
             <w:proofErr w:type="spellStart"/>
@@ -1799,6 +1862,13 @@
                 <w:rFonts w:ascii="Times" w:hAnsi="Times"/>
                 <w:color w:val="0000FF"/>
               </w:rPr>
+              <w:t xml:space="preserve">    </w:t>
+            </w:r>
+            <w:r>
+              <w:rPr>
+                <w:rFonts w:ascii="Times" w:hAnsi="Times"/>
+                <w:color w:val="0000FF"/>
+              </w:rPr>
               <w:t xml:space="preserve">    if (</w:t>
             </w:r>
             <w:proofErr w:type="spellStart"/>
@@ -1846,6 +1916,13 @@
                 <w:rFonts w:ascii="Times" w:hAnsi="Times"/>
                 <w:color w:val="0000FF"/>
               </w:rPr>
+              <w:t xml:space="preserve">      </w:t>
+            </w:r>
+            <w:r>
+              <w:rPr>
+                <w:rFonts w:ascii="Times" w:hAnsi="Times"/>
+                <w:color w:val="0000FF"/>
+              </w:rPr>
               <w:t xml:space="preserve">      total ++;</w:t>
             </w:r>
           </w:p>
@@ -1861,7 +1938,21 @@
                 <w:rFonts w:ascii="Times" w:hAnsi="Times"/>
                 <w:color w:val="0000FF"/>
               </w:rPr>
-              <w:t xml:space="preserve">    }</w:t>
+              <w:t xml:space="preserve">  </w:t>
+            </w:r>
+            <w:r>
+              <w:rPr>
+                <w:rFonts w:ascii="Times" w:hAnsi="Times"/>
+                <w:color w:val="0000FF"/>
+              </w:rPr>
+              <w:t xml:space="preserve">    </w:t>
+            </w:r>
+            <w:r>
+              <w:rPr>
+                <w:rFonts w:ascii="Times" w:hAnsi="Times"/>
+                <w:color w:val="0000FF"/>
+              </w:rPr>
+              <w:t xml:space="preserve">  }</w:t>
             </w:r>
           </w:p>
           <w:p>
@@ -1871,6 +1962,13 @@
                 <w:color w:val="0000FF"/>
               </w:rPr>
             </w:pPr>
+            <w:r>
+              <w:rPr>
+                <w:rFonts w:ascii="Times" w:hAnsi="Times"/>
+                <w:color w:val="0000FF"/>
+              </w:rPr>
+              <w:t xml:space="preserve">  </w:t>
+            </w:r>
             <w:r>
               <w:rPr>
                 <w:rFonts w:ascii="Times" w:hAnsi="Times"/>
@@ -3775,6 +3873,13 @@
       </w:pPr>
       <w:r>
         <w:rPr>
+          <w:rFonts w:ascii="Times" w:hAnsi="Times"/>
+          <w:color w:val="0000FF"/>
+        </w:rPr>
+        <w:t xml:space="preserve">  </w:t>
+      </w:r>
+      <w:r>
+        <w:rPr>
           <w:rFonts w:ascii="Times" w:eastAsiaTheme="majorEastAsia" w:hAnsi="Times" w:cstheme="majorBidi"/>
           <w:bCs/>
           <w:color w:val="0000FF"/>
@@ -3864,6 +3969,13 @@
       </w:pPr>
       <w:r>
         <w:rPr>
+          <w:rFonts w:ascii="Times" w:hAnsi="Times"/>
+          <w:color w:val="0000FF"/>
+        </w:rPr>
+        <w:t xml:space="preserve">  </w:t>
+      </w:r>
+      <w:r>
+        <w:rPr>
           <w:rFonts w:ascii="Times" w:eastAsiaTheme="majorEastAsia" w:hAnsi="Times" w:cstheme="majorBidi"/>
           <w:bCs/>
           <w:color w:val="0000FF"/>
@@ -3973,6 +4085,13 @@
       </w:pPr>
       <w:r>
         <w:rPr>
+          <w:rFonts w:ascii="Times" w:hAnsi="Times"/>
+          <w:color w:val="0000FF"/>
+        </w:rPr>
+        <w:t xml:space="preserve">  </w:t>
+      </w:r>
+      <w:r>
+        <w:rPr>
           <w:rFonts w:ascii="Times" w:eastAsiaTheme="majorEastAsia" w:hAnsi="Times" w:cstheme="majorBidi"/>
           <w:bCs/>
           <w:color w:val="0000FF"/>
@@ -4051,11 +4170,20 @@
       </w:pPr>
       <w:r>
         <w:rPr>
-          <w:rFonts w:ascii="Times" w:eastAsiaTheme="majorEastAsia" w:hAnsi="Times" w:cstheme="majorBidi"/>
-          <w:bCs/>
-          <w:color w:val="0000FF"/>
-          <w:sz w:val="24"/>
-          <w:szCs w:val="24"/>
+          <w:rFonts w:ascii="Times" w:hAnsi="Times"/>
+          <w:color w:val="0000FF"/>
+          <w:lang w:val="fr-CA"/>
+        </w:rPr>
+        <w:t xml:space="preserve">  </w:t>
+      </w:r>
+      <w:r>
+        <w:rPr>
+          <w:rFonts w:ascii="Times" w:eastAsiaTheme="majorEastAsia" w:hAnsi="Times" w:cstheme="majorBidi"/>
+          <w:bCs/>
+          <w:color w:val="0000FF"/>
+          <w:sz w:val="24"/>
+          <w:szCs w:val="24"/>
+          <w:lang w:val="fr-CA"/>
         </w:rPr>
         <w:t xml:space="preserve">  </w:t>
       </w:r>
@@ -4147,6 +4275,14 @@
       </w:pPr>
       <w:r>
         <w:rPr>
+          <w:rFonts w:ascii="Times" w:hAnsi="Times"/>
+          <w:color w:val="0000FF"/>
+          <w:lang w:val="fr-CA"/>
+        </w:rPr>
+        <w:t xml:space="preserve">  </w:t>
+      </w:r>
+      <w:r>
+        <w:rPr>
           <w:rFonts w:ascii="Times" w:eastAsiaTheme="majorEastAsia" w:hAnsi="Times" w:cstheme="majorBidi"/>
           <w:bCs/>
           <w:color w:val="0000FF"/>
@@ -4255,6 +4391,13 @@
       </w:pPr>
       <w:r>
         <w:rPr>
+          <w:rFonts w:ascii="Times" w:hAnsi="Times"/>
+          <w:color w:val="0000FF"/>
+        </w:rPr>
+        <w:t xml:space="preserve">  </w:t>
+      </w:r>
+      <w:r>
+        <w:rPr>
           <w:rFonts w:ascii="Times" w:eastAsiaTheme="majorEastAsia" w:hAnsi="Times" w:cstheme="majorBidi"/>
           <w:bCs/>
           <w:color w:val="0000FF"/>
@@ -4824,6 +4967,13 @@
       </w:pPr>
       <w:r>
         <w:rPr>
+          <w:rFonts w:ascii="Times" w:hAnsi="Times"/>
+          <w:color w:val="0000FF"/>
+        </w:rPr>
+        <w:t xml:space="preserve">  </w:t>
+      </w:r>
+      <w:r>
+        <w:rPr>
           <w:rFonts w:ascii="Times" w:eastAsiaTheme="majorEastAsia" w:hAnsi="Times" w:cstheme="majorBidi"/>
           <w:bCs/>
           <w:color w:val="0000FF"/>
@@ -4943,6 +5093,13 @@
         </w:rPr>
         <w:t xml:space="preserve">  </w:t>
       </w:r>
+      <w:r>
+        <w:rPr>
+          <w:rFonts w:ascii="Times" w:hAnsi="Times"/>
+          <w:color w:val="0000FF"/>
+        </w:rPr>
+        <w:t xml:space="preserve">  </w:t>
+      </w:r>
       <w:proofErr w:type="spellStart"/>
       <w:proofErr w:type="gramStart"/>
       <w:r>
@@ -5507,12 +5664,19 @@
         <w:rPr>
           <w:rFonts w:ascii="Times" w:hAnsi="Times"/>
           <w:color w:val="0000FF"/>
-          <w:sz w:val="24"/>
-          <w:szCs w:val="24"/>
-          <w:lang w:val="en-US"/>
         </w:rPr>
         <w:t xml:space="preserve">  </w:t>
       </w:r>
+      <w:r>
+        <w:rPr>
+          <w:rFonts w:ascii="Times" w:hAnsi="Times"/>
+          <w:color w:val="0000FF"/>
+          <w:sz w:val="24"/>
+          <w:szCs w:val="24"/>
+          <w:lang w:val="en-US"/>
+        </w:rPr>
+        <w:t xml:space="preserve">  </w:t>
+      </w:r>
       <w:proofErr w:type="spellStart"/>
       <w:r>
         <w:rPr>
@@ -5571,12 +5735,19 @@
         <w:rPr>
           <w:rFonts w:ascii="Times" w:hAnsi="Times"/>
           <w:color w:val="0000FF"/>
-          <w:sz w:val="24"/>
-          <w:szCs w:val="24"/>
-          <w:lang w:val="en-US"/>
         </w:rPr>
         <w:t xml:space="preserve">  </w:t>
       </w:r>
+      <w:r>
+        <w:rPr>
+          <w:rFonts w:ascii="Times" w:hAnsi="Times"/>
+          <w:color w:val="0000FF"/>
+          <w:sz w:val="24"/>
+          <w:szCs w:val="24"/>
+          <w:lang w:val="en-US"/>
+        </w:rPr>
+        <w:t xml:space="preserve">  </w:t>
+      </w:r>
       <w:proofErr w:type="spellStart"/>
       <w:r>
         <w:rPr>
@@ -5643,6 +5814,13 @@
           <w:lang w:val="en-US"/>
         </w:rPr>
       </w:pPr>
+      <w:r>
+        <w:rPr>
+          <w:rFonts w:ascii="Times" w:hAnsi="Times"/>
+          <w:color w:val="0000FF"/>
+        </w:rPr>
+        <w:t xml:space="preserve">  </w:t>
+      </w:r>
       <w:r>
         <w:rPr>
           <w:rFonts w:ascii="Times" w:hAnsi="Times"/>
@@ -7039,14 +7217,21 @@
       </w:pPr>
       <w:r>
         <w:rPr>
-          <w:rFonts w:ascii="Times" w:eastAsiaTheme="majorEastAsia" w:hAnsi="Times" w:cstheme="majorBidi"/>
-          <w:bCs/>
-          <w:color w:val="0000FF"/>
-          <w:sz w:val="24"/>
-          <w:szCs w:val="24"/>
+          <w:rFonts w:ascii="Times" w:hAnsi="Times"/>
+          <w:color w:val="0000FF"/>
         </w:rPr>
         <w:t xml:space="preserve">  </w:t>
       </w:r>
+      <w:r>
+        <w:rPr>
+          <w:rFonts w:ascii="Times" w:eastAsiaTheme="majorEastAsia" w:hAnsi="Times" w:cstheme="majorBidi"/>
+          <w:bCs/>
+          <w:color w:val="0000FF"/>
+          <w:sz w:val="24"/>
+          <w:szCs w:val="24"/>
+        </w:rPr>
+        <w:t xml:space="preserve">  </w:t>
+      </w:r>
       <w:proofErr w:type="gramStart"/>
       <w:r>
         <w:rPr>
@@ -7154,7 +7339,24 @@
           <w:sz w:val="24"/>
           <w:szCs w:val="24"/>
         </w:rPr>
+        <w:t xml:space="preserve">  </w:t>
+      </w:r>
+      <w:r>
+        <w:rPr>
+          <w:rFonts w:ascii="Times" w:hAnsi="Times"/>
+          <w:color w:val="0000FF"/>
+        </w:rPr>
         <w:t xml:space="preserve">    </w:t>
+      </w:r>
+      <w:r>
+        <w:rPr>
+          <w:rFonts w:ascii="Times" w:eastAsiaTheme="majorEastAsia" w:hAnsi="Times" w:cstheme="majorBidi"/>
+          <w:bCs/>
+          <w:color w:val="0000FF"/>
+          <w:sz w:val="24"/>
+          <w:szCs w:val="24"/>
+        </w:rPr>
+        <w:t xml:space="preserve">  </w:t>
       </w:r>
       <w:proofErr w:type="spellStart"/>
       <w:proofErr w:type="gramStart"/>
@@ -7199,7 +7401,24 @@
           <w:sz w:val="24"/>
           <w:szCs w:val="24"/>
         </w:rPr>
-        <w:t xml:space="preserve">  }</w:t>
+        <w:t xml:space="preserve">  </w:t>
+      </w:r>
+      <w:r>
+        <w:rPr>
+          <w:rFonts w:ascii="Times" w:hAnsi="Times"/>
+          <w:color w:val="0000FF"/>
+        </w:rPr>
+        <w:t xml:space="preserve">  </w:t>
+      </w:r>
+      <w:r>
+        <w:rPr>
+          <w:rFonts w:ascii="Times" w:eastAsiaTheme="majorEastAsia" w:hAnsi="Times" w:cstheme="majorBidi"/>
+          <w:bCs/>
+          <w:color w:val="0000FF"/>
+          <w:sz w:val="24"/>
+          <w:szCs w:val="24"/>
+        </w:rPr>
+        <w:t>}</w:t>
       </w:r>
     </w:p>
     <w:p>
@@ -7889,17 +8108,7 @@
           <w:sz w:val="24"/>
           <w:szCs w:val="24"/>
         </w:rPr>
-        <w:t>listA</w:t>
-      </w:r>
-      <w:r>
-        <w:rPr>
-          <w:rFonts w:ascii="Times" w:eastAsiaTheme="majorEastAsia" w:hAnsi="Times" w:cstheme="majorBidi"/>
-          <w:bCs/>
-          <w:color w:val="0000FF"/>
-          <w:sz w:val="24"/>
-          <w:szCs w:val="24"/>
-        </w:rPr>
-        <w:t>.length</w:t>
+        <w:t>listA.length</w:t>
       </w:r>
       <w:proofErr w:type="spellEnd"/>
       <w:r>
@@ -7947,15 +8156,22 @@
       </w:pPr>
       <w:r>
         <w:rPr>
-          <w:rFonts w:ascii="Times" w:eastAsiaTheme="majorEastAsia" w:hAnsi="Times" w:cstheme="majorBidi"/>
-          <w:bCs/>
-          <w:color w:val="0000FF"/>
-          <w:sz w:val="24"/>
-          <w:szCs w:val="24"/>
+          <w:rFonts w:ascii="Times" w:hAnsi="Times"/>
+          <w:color w:val="0000FF"/>
         </w:rPr>
         <w:lastRenderedPageBreak/>
         <w:t xml:space="preserve">  </w:t>
       </w:r>
+      <w:r>
+        <w:rPr>
+          <w:rFonts w:ascii="Times" w:eastAsiaTheme="majorEastAsia" w:hAnsi="Times" w:cstheme="majorBidi"/>
+          <w:bCs/>
+          <w:color w:val="0000FF"/>
+          <w:sz w:val="24"/>
+          <w:szCs w:val="24"/>
+        </w:rPr>
+        <w:t xml:space="preserve">  </w:t>
+      </w:r>
       <w:proofErr w:type="gramStart"/>
       <w:r>
         <w:rPr>
@@ -8031,14 +8247,21 @@
       </w:pPr>
       <w:r>
         <w:rPr>
-          <w:rFonts w:ascii="Times" w:eastAsiaTheme="majorEastAsia" w:hAnsi="Times" w:cstheme="majorBidi"/>
-          <w:bCs/>
-          <w:color w:val="0000FF"/>
-          <w:sz w:val="24"/>
-          <w:szCs w:val="24"/>
+          <w:rFonts w:ascii="Times" w:hAnsi="Times"/>
+          <w:color w:val="0000FF"/>
         </w:rPr>
         <w:t xml:space="preserve">  </w:t>
       </w:r>
+      <w:r>
+        <w:rPr>
+          <w:rFonts w:ascii="Times" w:eastAsiaTheme="majorEastAsia" w:hAnsi="Times" w:cstheme="majorBidi"/>
+          <w:bCs/>
+          <w:color w:val="0000FF"/>
+          <w:sz w:val="24"/>
+          <w:szCs w:val="24"/>
+        </w:rPr>
+        <w:t xml:space="preserve">  </w:t>
+      </w:r>
       <w:proofErr w:type="gramStart"/>
       <w:r>
         <w:rPr>
@@ -8120,7 +8343,24 @@
           <w:sz w:val="24"/>
           <w:szCs w:val="24"/>
         </w:rPr>
+        <w:t xml:space="preserve"> </w:t>
+      </w:r>
+      <w:r>
+        <w:rPr>
+          <w:rFonts w:ascii="Times" w:hAnsi="Times"/>
+          <w:color w:val="0000FF"/>
+        </w:rPr>
         <w:t xml:space="preserve">  </w:t>
+      </w:r>
+      <w:r>
+        <w:rPr>
+          <w:rFonts w:ascii="Times" w:eastAsiaTheme="majorEastAsia" w:hAnsi="Times" w:cstheme="majorBidi"/>
+          <w:bCs/>
+          <w:color w:val="0000FF"/>
+          <w:sz w:val="24"/>
+          <w:szCs w:val="24"/>
+        </w:rPr>
+        <w:t xml:space="preserve"> </w:t>
       </w:r>
       <w:proofErr w:type="spellStart"/>
       <w:proofErr w:type="gramStart"/>
@@ -8242,6 +8482,8 @@
           <w:szCs w:val="24"/>
         </w:rPr>
       </w:pPr>
+      <w:bookmarkStart w:id="0" w:name="_GoBack"/>
+      <w:bookmarkEnd w:id="0"/>
     </w:p>
     <w:p>
       <w:pPr>
@@ -8336,27 +8578,7 @@
           <w:sz w:val="24"/>
           <w:szCs w:val="24"/>
         </w:rPr>
-        <w:t>list</w:t>
-      </w:r>
-      <w:r>
-        <w:rPr>
-          <w:rFonts w:ascii="Times" w:eastAsiaTheme="majorEastAsia" w:hAnsi="Times" w:cstheme="majorBidi"/>
-          <w:bCs/>
-          <w:color w:val="0000FF"/>
-          <w:sz w:val="24"/>
-          <w:szCs w:val="24"/>
-        </w:rPr>
-        <w:t>B</w:t>
-      </w:r>
-      <w:r>
-        <w:rPr>
-          <w:rFonts w:ascii="Times" w:eastAsiaTheme="majorEastAsia" w:hAnsi="Times" w:cstheme="majorBidi"/>
-          <w:bCs/>
-          <w:color w:val="0000FF"/>
-          <w:sz w:val="24"/>
-          <w:szCs w:val="24"/>
-        </w:rPr>
-        <w:t>.length</w:t>
+        <w:t>listB.length</w:t>
       </w:r>
       <w:proofErr w:type="spellEnd"/>
       <w:r>
@@ -8402,14 +8624,21 @@
       </w:pPr>
       <w:r>
         <w:rPr>
-          <w:rFonts w:ascii="Times" w:eastAsiaTheme="majorEastAsia" w:hAnsi="Times" w:cstheme="majorBidi"/>
-          <w:bCs/>
-          <w:color w:val="0000FF"/>
-          <w:sz w:val="24"/>
-          <w:szCs w:val="24"/>
+          <w:rFonts w:ascii="Times" w:hAnsi="Times"/>
+          <w:color w:val="0000FF"/>
         </w:rPr>
         <w:t xml:space="preserve">  </w:t>
       </w:r>
+      <w:r>
+        <w:rPr>
+          <w:rFonts w:ascii="Times" w:eastAsiaTheme="majorEastAsia" w:hAnsi="Times" w:cstheme="majorBidi"/>
+          <w:bCs/>
+          <w:color w:val="0000FF"/>
+          <w:sz w:val="24"/>
+          <w:szCs w:val="24"/>
+        </w:rPr>
+        <w:t xml:space="preserve">  </w:t>
+      </w:r>
       <w:proofErr w:type="gramStart"/>
       <w:r>
         <w:rPr>
@@ -8491,8 +8720,25 @@
           <w:sz w:val="24"/>
           <w:szCs w:val="24"/>
         </w:rPr>
+        <w:t xml:space="preserve"> </w:t>
+      </w:r>
+      <w:r>
+        <w:rPr>
+          <w:rFonts w:ascii="Times" w:hAnsi="Times"/>
+          <w:color w:val="0000FF"/>
+        </w:rPr>
         <w:t xml:space="preserve">  </w:t>
       </w:r>
+      <w:r>
+        <w:rPr>
+          <w:rFonts w:ascii="Times" w:eastAsiaTheme="majorEastAsia" w:hAnsi="Times" w:cstheme="majorBidi"/>
+          <w:bCs/>
+          <w:color w:val="0000FF"/>
+          <w:sz w:val="24"/>
+          <w:szCs w:val="24"/>
+        </w:rPr>
+        <w:t xml:space="preserve"> </w:t>
+      </w:r>
       <w:proofErr w:type="gramStart"/>
       <w:r>
         <w:rPr>
@@ -8574,7 +8820,24 @@
           <w:sz w:val="24"/>
           <w:szCs w:val="24"/>
         </w:rPr>
+        <w:t xml:space="preserve"> </w:t>
+      </w:r>
+      <w:r>
+        <w:rPr>
+          <w:rFonts w:ascii="Times" w:hAnsi="Times"/>
+          <w:color w:val="0000FF"/>
+        </w:rPr>
         <w:t xml:space="preserve">  </w:t>
+      </w:r>
+      <w:r>
+        <w:rPr>
+          <w:rFonts w:ascii="Times" w:eastAsiaTheme="majorEastAsia" w:hAnsi="Times" w:cstheme="majorBidi"/>
+          <w:bCs/>
+          <w:color w:val="0000FF"/>
+          <w:sz w:val="24"/>
+          <w:szCs w:val="24"/>
+        </w:rPr>
+        <w:t xml:space="preserve"> </w:t>
       </w:r>
       <w:proofErr w:type="spellStart"/>
       <w:proofErr w:type="gramStart"/>
@@ -8586,17 +8849,7 @@
           <w:sz w:val="24"/>
           <w:szCs w:val="24"/>
         </w:rPr>
-        <w:t>list</w:t>
-      </w:r>
-      <w:r>
-        <w:rPr>
-          <w:rFonts w:ascii="Times" w:eastAsiaTheme="majorEastAsia" w:hAnsi="Times" w:cstheme="majorBidi"/>
-          <w:bCs/>
-          <w:color w:val="0000FF"/>
-          <w:sz w:val="24"/>
-          <w:szCs w:val="24"/>
-        </w:rPr>
-        <w:t>B</w:t>
+        <w:t>listB</w:t>
       </w:r>
       <w:proofErr w:type="spellEnd"/>
       <w:r>
@@ -8970,14 +9223,21 @@
       </w:pPr>
       <w:r>
         <w:rPr>
-          <w:rFonts w:ascii="Times" w:eastAsiaTheme="majorEastAsia" w:hAnsi="Times" w:cstheme="majorBidi"/>
-          <w:bCs/>
-          <w:color w:val="0000FF"/>
-          <w:sz w:val="24"/>
-          <w:szCs w:val="24"/>
+          <w:rFonts w:ascii="Times" w:hAnsi="Times"/>
+          <w:color w:val="0000FF"/>
         </w:rPr>
         <w:t xml:space="preserve">  </w:t>
       </w:r>
+      <w:r>
+        <w:rPr>
+          <w:rFonts w:ascii="Times" w:eastAsiaTheme="majorEastAsia" w:hAnsi="Times" w:cstheme="majorBidi"/>
+          <w:bCs/>
+          <w:color w:val="0000FF"/>
+          <w:sz w:val="24"/>
+          <w:szCs w:val="24"/>
+        </w:rPr>
+        <w:t xml:space="preserve">  </w:t>
+      </w:r>
       <w:proofErr w:type="gramStart"/>
       <w:r>
         <w:rPr>
@@ -9053,6 +9313,13 @@
           <w:szCs w:val="24"/>
         </w:rPr>
       </w:pPr>
+      <w:r>
+        <w:rPr>
+          <w:rFonts w:ascii="Times" w:hAnsi="Times"/>
+          <w:color w:val="0000FF"/>
+        </w:rPr>
+        <w:t xml:space="preserve">    </w:t>
+      </w:r>
       <w:r>
         <w:rPr>
           <w:rFonts w:ascii="Times" w:eastAsiaTheme="majorEastAsia" w:hAnsi="Times" w:cstheme="majorBidi"/>
@@ -9188,6 +9455,13 @@
       </w:pPr>
       <w:r>
         <w:rPr>
+          <w:rFonts w:ascii="Times" w:hAnsi="Times"/>
+          <w:color w:val="0000FF"/>
+        </w:rPr>
+        <w:t xml:space="preserve">  </w:t>
+      </w:r>
+      <w:r>
+        <w:rPr>
           <w:rFonts w:ascii="Times" w:eastAsiaTheme="majorEastAsia" w:hAnsi="Times" w:cstheme="majorBidi"/>
           <w:bCs/>
           <w:color w:val="0000FF"/>
@@ -9228,8 +9502,6 @@
           <w:szCs w:val="24"/>
         </w:rPr>
       </w:pPr>
-      <w:bookmarkStart w:id="0" w:name="_GoBack"/>
-      <w:bookmarkEnd w:id="0"/>
     </w:p>
     <w:p>
       <w:pPr>

</xml_diff>